<commit_message>
update format tài liệu
</commit_message>
<xml_diff>
--- a/dóc/Hướng dẫn cài đặt HTTT_KNTC.docx
+++ b/dóc/Hướng dẫn cài đặt HTTT_KNTC.docx
@@ -1350,8 +1350,6 @@
           </w:rPr>
           <w:t>1.3. Cài đặt NodeJS</w:t>
         </w:r>
-        <w:bookmarkStart w:id="6" w:name="_GoBack"/>
-        <w:bookmarkEnd w:id="6"/>
         <w:r>
           <w:rPr>
             <w:noProof/>
@@ -1884,7 +1882,7 @@
         </w:rPr>
         <w:br w:type="page"/>
       </w:r>
-      <w:bookmarkStart w:id="7" w:name="_Toc140401709"/>
+      <w:bookmarkStart w:id="6" w:name="_Toc140401709"/>
       <w:r>
         <w:rPr>
           <w:rFonts w:cs="Times New Roman"/>
@@ -1900,7 +1898,7 @@
         </w:rPr>
         <w:t>YÊU CẦU HỆ THỐNG</w:t>
       </w:r>
-      <w:bookmarkEnd w:id="7"/>
+      <w:bookmarkEnd w:id="6"/>
     </w:p>
     <w:p>
       <w:pPr>
@@ -1918,17 +1916,18 @@
           <w:rFonts w:cs="Times New Roman"/>
         </w:rPr>
       </w:pPr>
-      <w:bookmarkStart w:id="8" w:name="_Toc140401710"/>
+      <w:bookmarkStart w:id="7" w:name="_Toc140401710"/>
       <w:r>
         <w:rPr>
           <w:rFonts w:cs="Times New Roman"/>
         </w:rPr>
         <w:t>Yêu cầu phần cứng</w:t>
       </w:r>
-      <w:bookmarkEnd w:id="8"/>
-    </w:p>
-    <w:p>
-      <w:pPr>
+      <w:bookmarkEnd w:id="7"/>
+    </w:p>
+    <w:p>
+      <w:pPr>
+        <w:jc w:val="center"/>
         <w:rPr>
           <w:rFonts w:ascii="Times New Roman" w:hAnsi="Times New Roman" w:cs="Times New Roman"/>
         </w:rPr>
@@ -1939,9 +1938,9 @@
           <w:noProof/>
         </w:rPr>
         <w:drawing>
-          <wp:inline distT="0" distB="0" distL="0" distR="0" wp14:anchorId="526A6B30" wp14:editId="579EFE22">
-            <wp:extent cx="6120130" cy="2712720"/>
-            <wp:effectExtent l="0" t="0" r="0" b="0"/>
+          <wp:inline distT="0" distB="0" distL="0" distR="0" wp14:anchorId="526A6B30" wp14:editId="77F3B287">
+            <wp:extent cx="5559691" cy="2464308"/>
+            <wp:effectExtent l="0" t="0" r="3175" b="0"/>
             <wp:docPr id="2" name="Picture 2"/>
             <wp:cNvGraphicFramePr>
               <a:graphicFrameLocks xmlns:a="http://schemas.openxmlformats.org/drawingml/2006/main" noChangeAspect="1"/>
@@ -1971,7 +1970,7 @@
                   <pic:spPr bwMode="auto">
                     <a:xfrm>
                       <a:off x="0" y="0"/>
-                      <a:ext cx="6120130" cy="2712720"/>
+                      <a:ext cx="5559691" cy="2464308"/>
                     </a:xfrm>
                     <a:prstGeom prst="rect">
                       <a:avLst/>
@@ -1991,6 +1990,7 @@
     <w:p>
       <w:pPr>
         <w:pStyle w:val="Caption"/>
+        <w:spacing w:before="200" w:after="200"/>
         <w:jc w:val="center"/>
         <w:rPr>
           <w:b w:val="0"/>
@@ -2094,19 +2094,6 @@
           <w:rFonts w:ascii="Times New Roman" w:hAnsi="Times New Roman" w:cs="Times New Roman"/>
           <w:sz w:val="26"/>
           <w:szCs w:val="26"/>
-          <w:lang w:val="nl-NL"/>
-        </w:rPr>
-      </w:pPr>
-    </w:p>
-    <w:p>
-      <w:pPr>
-        <w:shd w:val="clear" w:color="auto" w:fill="FFFFFF"/>
-        <w:spacing w:line="360" w:lineRule="auto"/>
-        <w:ind w:firstLine="284"/>
-        <w:rPr>
-          <w:rFonts w:ascii="Times New Roman" w:hAnsi="Times New Roman" w:cs="Times New Roman"/>
-          <w:sz w:val="26"/>
-          <w:szCs w:val="26"/>
         </w:rPr>
       </w:pPr>
       <w:r>
@@ -2116,26 +2103,7 @@
           <w:szCs w:val="26"/>
           <w:lang w:val="nl-NL"/>
         </w:rPr>
-        <w:t>Phần mềm “</w:t>
-      </w:r>
-      <w:r>
-        <w:rPr>
-          <w:rFonts w:ascii="Times New Roman" w:hAnsi="Times New Roman" w:cs="Times New Roman"/>
-          <w:bCs/>
-          <w:sz w:val="26"/>
-          <w:szCs w:val="26"/>
-          <w:lang w:val="nl-NL"/>
-        </w:rPr>
-        <w:t>Hệ thống thông tin trực tuyến hỗ trợ công tác quản lý đơn thư khiếu nại, tố cáo trong lĩnh vực tài nguyên và môi trường tại tỉnh Thái Nguyên”</w:t>
-      </w:r>
-      <w:r>
-        <w:rPr>
-          <w:rFonts w:ascii="Times New Roman" w:hAnsi="Times New Roman" w:cs="Times New Roman"/>
-          <w:sz w:val="26"/>
-          <w:szCs w:val="26"/>
-          <w:lang w:val="nl-NL"/>
-        </w:rPr>
-        <w:t xml:space="preserve"> được cài đặt trên 02 máy chủ với mục đích như sau:</w:t>
+        <w:t>Phần mềm được cài đặt trên 02 máy chủ với mục đích như sau:</w:t>
       </w:r>
     </w:p>
     <w:p>
@@ -2193,7 +2161,25 @@
           <w:szCs w:val="26"/>
           <w:lang w:val="nl-NL"/>
         </w:rPr>
-        <w:t>01 máy chủ cài đặt đồng thời Hệ quản trị CSDL PostgreSQL (Database Server), server thông tin địa lý (GIS Server) và làm server Caching dữ liệu, giúp tăng tốc độ xử lý.</w:t>
+        <w:t>01 máy chủ cài đặt đồng thời Hệ quản trị CSDL PostgreSQL (Database Server), server thông tin địa lý (GIS Server)</w:t>
+      </w:r>
+      <w:r>
+        <w:rPr>
+          <w:rFonts w:ascii="Times New Roman" w:hAnsi="Times New Roman" w:cs="Times New Roman"/>
+          <w:sz w:val="26"/>
+          <w:szCs w:val="26"/>
+          <w:lang w:val="nl-NL"/>
+        </w:rPr>
+        <w:t>,</w:t>
+      </w:r>
+      <w:r>
+        <w:rPr>
+          <w:rFonts w:ascii="Times New Roman" w:hAnsi="Times New Roman" w:cs="Times New Roman"/>
+          <w:sz w:val="26"/>
+          <w:szCs w:val="26"/>
+          <w:lang w:val="nl-NL"/>
+        </w:rPr>
+        <w:t xml:space="preserve"> Caching dữ liệu, giúp tăng tốc độ xử lý.</w:t>
       </w:r>
     </w:p>
     <w:p>
@@ -2236,12 +2222,12 @@
       <w:tblGrid>
         <w:gridCol w:w="810"/>
         <w:gridCol w:w="2592"/>
-        <w:gridCol w:w="4118"/>
-        <w:gridCol w:w="2922"/>
+        <w:gridCol w:w="4678"/>
+        <w:gridCol w:w="2362"/>
       </w:tblGrid>
       <w:tr>
         <w:trPr>
-          <w:trHeight w:val="631"/>
+          <w:trHeight w:val="369"/>
         </w:trPr>
         <w:tc>
           <w:tcPr>
@@ -2252,7 +2238,7 @@
           </w:tcPr>
           <w:p>
             <w:pPr>
-              <w:spacing w:line="360" w:lineRule="auto"/>
+              <w:spacing w:after="0" w:line="240" w:lineRule="exact"/>
               <w:jc w:val="center"/>
               <w:rPr>
                 <w:rFonts w:ascii="Times New Roman" w:hAnsi="Times New Roman" w:cs="Times New Roman"/>
@@ -2283,7 +2269,7 @@
           </w:tcPr>
           <w:p>
             <w:pPr>
-              <w:spacing w:line="360" w:lineRule="auto"/>
+              <w:spacing w:after="0" w:line="240" w:lineRule="exact"/>
               <w:jc w:val="center"/>
               <w:rPr>
                 <w:rFonts w:ascii="Times New Roman" w:hAnsi="Times New Roman" w:cs="Times New Roman"/>
@@ -2303,27 +2289,17 @@
               </w:rPr>
               <w:t>MÁY CHỦ</w:t>
             </w:r>
-            <w:r>
-              <w:rPr>
-                <w:rFonts w:ascii="Times New Roman" w:hAnsi="Times New Roman" w:cs="Times New Roman"/>
-                <w:b/>
-                <w:bCs/>
-                <w:sz w:val="24"/>
-                <w:szCs w:val="24"/>
-              </w:rPr>
-              <w:t xml:space="preserve"> </w:t>
-            </w:r>
           </w:p>
         </w:tc>
         <w:tc>
           <w:tcPr>
-            <w:tcW w:w="4118" w:type="dxa"/>
+            <w:tcW w:w="4678" w:type="dxa"/>
             <w:shd w:val="clear" w:color="auto" w:fill="D9D9D9" w:themeFill="background1" w:themeFillShade="D9"/>
             <w:vAlign w:val="center"/>
           </w:tcPr>
           <w:p>
             <w:pPr>
-              <w:spacing w:line="360" w:lineRule="auto"/>
+              <w:spacing w:after="0" w:line="240" w:lineRule="exact"/>
               <w:jc w:val="center"/>
               <w:rPr>
                 <w:rFonts w:ascii="Times New Roman" w:hAnsi="Times New Roman" w:cs="Times New Roman"/>
@@ -2357,13 +2333,13 @@
         </w:tc>
         <w:tc>
           <w:tcPr>
-            <w:tcW w:w="2922" w:type="dxa"/>
+            <w:tcW w:w="2362" w:type="dxa"/>
             <w:shd w:val="clear" w:color="auto" w:fill="D9D9D9" w:themeFill="background1" w:themeFillShade="D9"/>
             <w:vAlign w:val="center"/>
           </w:tcPr>
           <w:p>
             <w:pPr>
-              <w:spacing w:line="360" w:lineRule="auto"/>
+              <w:spacing w:after="0" w:line="240" w:lineRule="exact"/>
               <w:jc w:val="center"/>
               <w:rPr>
                 <w:rFonts w:ascii="Times New Roman" w:hAnsi="Times New Roman" w:cs="Times New Roman"/>
@@ -2400,7 +2376,7 @@
           </w:tcPr>
           <w:p>
             <w:pPr>
-              <w:spacing w:line="360" w:lineRule="auto"/>
+              <w:spacing w:line="240" w:lineRule="exact"/>
               <w:jc w:val="center"/>
               <w:rPr>
                 <w:rFonts w:ascii="Times New Roman" w:hAnsi="Times New Roman" w:cs="Times New Roman"/>
@@ -2432,7 +2408,8 @@
           </w:tcPr>
           <w:p>
             <w:pPr>
-              <w:spacing w:line="360" w:lineRule="auto"/>
+              <w:spacing w:line="240" w:lineRule="exact"/>
+              <w:jc w:val="center"/>
               <w:rPr>
                 <w:rFonts w:ascii="Times New Roman" w:hAnsi="Times New Roman" w:cs="Times New Roman"/>
                 <w:b/>
@@ -2449,20 +2426,21 @@
                 <w:sz w:val="26"/>
                 <w:szCs w:val="26"/>
               </w:rPr>
-              <w:t xml:space="preserve">Máy chủ Web Server </w:t>
+              <w:t>Máy chủ Web Server</w:t>
             </w:r>
           </w:p>
         </w:tc>
         <w:tc>
           <w:tcPr>
-            <w:tcW w:w="4118" w:type="dxa"/>
+            <w:tcW w:w="4678" w:type="dxa"/>
             <w:shd w:val="clear" w:color="auto" w:fill="F2F2F2" w:themeFill="background1" w:themeFillShade="F2"/>
             <w:vAlign w:val="center"/>
             <w:hideMark/>
           </w:tcPr>
           <w:p>
             <w:pPr>
-              <w:spacing w:line="360" w:lineRule="auto"/>
+              <w:spacing w:line="240" w:lineRule="exact"/>
+              <w:jc w:val="center"/>
               <w:rPr>
                 <w:rFonts w:ascii="Times New Roman" w:hAnsi="Times New Roman" w:cs="Times New Roman"/>
                 <w:b/>
@@ -2471,16 +2449,6 @@
                 <w:szCs w:val="26"/>
               </w:rPr>
             </w:pPr>
-            <w:r>
-              <w:rPr>
-                <w:rFonts w:ascii="Times New Roman" w:hAnsi="Times New Roman" w:cs="Times New Roman"/>
-                <w:b/>
-                <w:bCs/>
-                <w:sz w:val="26"/>
-                <w:szCs w:val="26"/>
-              </w:rPr>
-              <w:t> </w:t>
-            </w:r>
             <w:r>
               <w:rPr>
                 <w:rFonts w:ascii="Times New Roman" w:hAnsi="Times New Roman" w:cs="Times New Roman"/>
@@ -2495,14 +2463,14 @@
         </w:tc>
         <w:tc>
           <w:tcPr>
-            <w:tcW w:w="2922" w:type="dxa"/>
+            <w:tcW w:w="2362" w:type="dxa"/>
             <w:vMerge w:val="restart"/>
             <w:shd w:val="clear" w:color="auto" w:fill="F2F2F2" w:themeFill="background1" w:themeFillShade="F2"/>
             <w:vAlign w:val="center"/>
           </w:tcPr>
           <w:p>
             <w:pPr>
-              <w:spacing w:line="360" w:lineRule="auto"/>
+              <w:spacing w:line="240" w:lineRule="exact"/>
               <w:jc w:val="center"/>
               <w:rPr>
                 <w:rFonts w:ascii="Times New Roman" w:hAnsi="Times New Roman" w:cs="Times New Roman"/>
@@ -2529,7 +2497,7 @@
           </w:tcPr>
           <w:p>
             <w:pPr>
-              <w:spacing w:line="360" w:lineRule="auto"/>
+              <w:spacing w:line="240" w:lineRule="exact"/>
               <w:jc w:val="center"/>
               <w:rPr>
                 <w:rFonts w:ascii="Times New Roman" w:hAnsi="Times New Roman" w:cs="Times New Roman"/>
@@ -2537,14 +2505,6 @@
                 <w:szCs w:val="26"/>
               </w:rPr>
             </w:pPr>
-            <w:r>
-              <w:rPr>
-                <w:rFonts w:ascii="Times New Roman" w:hAnsi="Times New Roman" w:cs="Times New Roman"/>
-                <w:sz w:val="26"/>
-                <w:szCs w:val="26"/>
-              </w:rPr>
-              <w:t> </w:t>
-            </w:r>
           </w:p>
         </w:tc>
         <w:tc>
@@ -2557,7 +2517,8 @@
           </w:tcPr>
           <w:p>
             <w:pPr>
-              <w:spacing w:line="360" w:lineRule="auto"/>
+              <w:spacing w:line="240" w:lineRule="exact"/>
+              <w:jc w:val="center"/>
               <w:rPr>
                 <w:rFonts w:ascii="Times New Roman" w:hAnsi="Times New Roman" w:cs="Times New Roman"/>
                 <w:sz w:val="26"/>
@@ -2570,20 +2531,37 @@
                 <w:sz w:val="26"/>
                 <w:szCs w:val="26"/>
               </w:rPr>
-              <w:t>Cấu hình phần cứng</w:t>
+              <w:t>C</w:t>
+            </w:r>
+            <w:r>
+              <w:rPr>
+                <w:rFonts w:ascii="Times New Roman" w:hAnsi="Times New Roman" w:cs="Times New Roman"/>
+                <w:sz w:val="26"/>
+                <w:szCs w:val="26"/>
+              </w:rPr>
+              <w:t>ấ</w:t>
+            </w:r>
+            <w:r>
+              <w:rPr>
+                <w:rFonts w:ascii="Times New Roman" w:hAnsi="Times New Roman" w:cs="Times New Roman"/>
+                <w:sz w:val="26"/>
+                <w:szCs w:val="26"/>
+              </w:rPr>
+              <w:t>u hình phần cứng</w:t>
             </w:r>
           </w:p>
         </w:tc>
         <w:tc>
           <w:tcPr>
-            <w:tcW w:w="4118" w:type="dxa"/>
+            <w:tcW w:w="4678" w:type="dxa"/>
             <w:shd w:val="clear" w:color="auto" w:fill="auto"/>
             <w:vAlign w:val="center"/>
             <w:hideMark/>
           </w:tcPr>
           <w:p>
             <w:pPr>
-              <w:spacing w:line="360" w:lineRule="auto"/>
+              <w:spacing w:line="240" w:lineRule="exact"/>
+              <w:jc w:val="center"/>
               <w:rPr>
                 <w:rFonts w:ascii="Times New Roman" w:eastAsia="MS Mincho" w:hAnsi="Times New Roman" w:cs="Times New Roman"/>
                 <w:sz w:val="26"/>
@@ -2600,17 +2578,15 @@
               </w:rPr>
               <w:t>Xeon X5650 2.67GHz/25CPU</w:t>
             </w:r>
-          </w:p>
-          <w:p>
-            <w:pPr>
-              <w:spacing w:line="360" w:lineRule="auto"/>
+            <w:r>
               <w:rPr>
                 <w:rFonts w:ascii="Times New Roman" w:eastAsia="MS Mincho" w:hAnsi="Times New Roman" w:cs="Times New Roman"/>
                 <w:sz w:val="26"/>
                 <w:szCs w:val="26"/>
                 <w:lang w:val="nl-NL" w:eastAsia="zh-CN"/>
               </w:rPr>
-            </w:pPr>
+              <w:t xml:space="preserve">, </w:t>
+            </w:r>
             <w:r>
               <w:rPr>
                 <w:rFonts w:ascii="Times New Roman" w:eastAsia="MS Mincho" w:hAnsi="Times New Roman" w:cs="Times New Roman"/>
@@ -2618,8 +2594,16 @@
                 <w:szCs w:val="26"/>
                 <w:lang w:val="nl-NL" w:eastAsia="zh-CN"/>
               </w:rPr>
-              <w:lastRenderedPageBreak/>
               <w:t>8G RAM</w:t>
+            </w:r>
+            <w:r>
+              <w:rPr>
+                <w:rFonts w:ascii="Times New Roman" w:eastAsia="MS Mincho" w:hAnsi="Times New Roman" w:cs="Times New Roman"/>
+                <w:sz w:val="26"/>
+                <w:szCs w:val="26"/>
+                <w:lang w:val="nl-NL" w:eastAsia="zh-CN"/>
+              </w:rPr>
+              <w:t xml:space="preserve">, </w:t>
             </w:r>
           </w:p>
           <w:p>
@@ -2629,9 +2613,9 @@
               <w:tabs>
                 <w:tab w:val="left" w:pos="282"/>
               </w:tabs>
-              <w:spacing w:before="120" w:after="120" w:line="360" w:lineRule="auto"/>
+              <w:spacing w:before="120" w:after="120" w:line="240" w:lineRule="exact"/>
               <w:ind w:left="41"/>
-              <w:jc w:val="both"/>
+              <w:jc w:val="center"/>
               <w:rPr>
                 <w:rFonts w:ascii="Times New Roman" w:eastAsia="MS Mincho" w:hAnsi="Times New Roman" w:cs="Times New Roman"/>
                 <w:sz w:val="26"/>
@@ -2661,12 +2645,14 @@
         </w:tc>
         <w:tc>
           <w:tcPr>
-            <w:tcW w:w="2922" w:type="dxa"/>
+            <w:tcW w:w="2362" w:type="dxa"/>
             <w:vMerge/>
+            <w:vAlign w:val="center"/>
           </w:tcPr>
           <w:p>
             <w:pPr>
-              <w:spacing w:line="360" w:lineRule="auto"/>
+              <w:spacing w:line="240" w:lineRule="exact"/>
+              <w:jc w:val="center"/>
               <w:rPr>
                 <w:rFonts w:ascii="Times New Roman" w:hAnsi="Times New Roman" w:cs="Times New Roman"/>
                 <w:sz w:val="26"/>
@@ -2690,7 +2676,7 @@
           </w:tcPr>
           <w:p>
             <w:pPr>
-              <w:spacing w:line="360" w:lineRule="auto"/>
+              <w:spacing w:line="240" w:lineRule="exact"/>
               <w:jc w:val="center"/>
               <w:rPr>
                 <w:rFonts w:ascii="Times New Roman" w:hAnsi="Times New Roman" w:cs="Times New Roman"/>
@@ -2698,15 +2684,6 @@
                 <w:szCs w:val="26"/>
               </w:rPr>
             </w:pPr>
-            <w:r>
-              <w:rPr>
-                <w:rFonts w:ascii="Times New Roman" w:hAnsi="Times New Roman" w:cs="Times New Roman"/>
-                <w:sz w:val="26"/>
-                <w:szCs w:val="26"/>
-              </w:rPr>
-              <w:lastRenderedPageBreak/>
-              <w:t> </w:t>
-            </w:r>
           </w:p>
         </w:tc>
         <w:tc>
@@ -2719,7 +2696,8 @@
           </w:tcPr>
           <w:p>
             <w:pPr>
-              <w:spacing w:line="360" w:lineRule="auto"/>
+              <w:spacing w:line="240" w:lineRule="exact"/>
+              <w:jc w:val="center"/>
               <w:rPr>
                 <w:rFonts w:ascii="Times New Roman" w:hAnsi="Times New Roman" w:cs="Times New Roman"/>
                 <w:sz w:val="26"/>
@@ -2746,14 +2724,15 @@
         </w:tc>
         <w:tc>
           <w:tcPr>
-            <w:tcW w:w="4118" w:type="dxa"/>
+            <w:tcW w:w="4678" w:type="dxa"/>
             <w:shd w:val="clear" w:color="auto" w:fill="auto"/>
             <w:vAlign w:val="center"/>
             <w:hideMark/>
           </w:tcPr>
           <w:p>
             <w:pPr>
-              <w:spacing w:line="360" w:lineRule="auto"/>
+              <w:spacing w:line="240" w:lineRule="exact"/>
+              <w:jc w:val="center"/>
               <w:rPr>
                 <w:rFonts w:ascii="Times New Roman" w:eastAsia="MS Mincho" w:hAnsi="Times New Roman" w:cs="Times New Roman"/>
                 <w:sz w:val="26"/>
@@ -2774,12 +2753,14 @@
         </w:tc>
         <w:tc>
           <w:tcPr>
-            <w:tcW w:w="2922" w:type="dxa"/>
+            <w:tcW w:w="2362" w:type="dxa"/>
             <w:vMerge/>
+            <w:vAlign w:val="center"/>
           </w:tcPr>
           <w:p>
             <w:pPr>
-              <w:spacing w:line="360" w:lineRule="auto"/>
+              <w:spacing w:line="240" w:lineRule="exact"/>
+              <w:jc w:val="center"/>
               <w:rPr>
                 <w:rFonts w:ascii="Times New Roman" w:hAnsi="Times New Roman" w:cs="Times New Roman"/>
                 <w:sz w:val="26"/>
@@ -2802,7 +2783,7 @@
           </w:tcPr>
           <w:p>
             <w:pPr>
-              <w:spacing w:line="360" w:lineRule="auto"/>
+              <w:spacing w:line="240" w:lineRule="exact"/>
               <w:jc w:val="center"/>
               <w:rPr>
                 <w:rFonts w:ascii="Times New Roman" w:hAnsi="Times New Roman" w:cs="Times New Roman"/>
@@ -2821,7 +2802,8 @@
           </w:tcPr>
           <w:p>
             <w:pPr>
-              <w:spacing w:line="360" w:lineRule="auto"/>
+              <w:spacing w:line="240" w:lineRule="exact"/>
+              <w:jc w:val="center"/>
               <w:rPr>
                 <w:rFonts w:ascii="Times New Roman" w:hAnsi="Times New Roman" w:cs="Times New Roman"/>
                 <w:sz w:val="26"/>
@@ -2834,13 +2816,13 @@
                 <w:sz w:val="26"/>
                 <w:szCs w:val="26"/>
               </w:rPr>
-              <w:t>Network</w:t>
+              <w:t>IP public</w:t>
             </w:r>
           </w:p>
         </w:tc>
         <w:tc>
           <w:tcPr>
-            <w:tcW w:w="4118" w:type="dxa"/>
+            <w:tcW w:w="4678" w:type="dxa"/>
             <w:shd w:val="clear" w:color="auto" w:fill="auto"/>
             <w:vAlign w:val="center"/>
           </w:tcPr>
@@ -2851,8 +2833,9 @@
               <w:tabs>
                 <w:tab w:val="left" w:pos="282"/>
               </w:tabs>
-              <w:spacing w:before="120" w:after="120" w:line="360" w:lineRule="auto"/>
+              <w:spacing w:before="120" w:after="120" w:line="240" w:lineRule="exact"/>
               <w:ind w:left="41"/>
+              <w:jc w:val="center"/>
               <w:rPr>
                 <w:rFonts w:ascii="Times New Roman" w:hAnsi="Times New Roman" w:cs="Times New Roman"/>
                 <w:sz w:val="26"/>
@@ -2871,12 +2854,14 @@
         </w:tc>
         <w:tc>
           <w:tcPr>
-            <w:tcW w:w="2922" w:type="dxa"/>
+            <w:tcW w:w="2362" w:type="dxa"/>
             <w:vMerge/>
+            <w:vAlign w:val="center"/>
           </w:tcPr>
           <w:p>
             <w:pPr>
-              <w:spacing w:line="360" w:lineRule="auto"/>
+              <w:spacing w:line="240" w:lineRule="exact"/>
+              <w:jc w:val="center"/>
               <w:rPr>
                 <w:rFonts w:ascii="Times New Roman" w:hAnsi="Times New Roman" w:cs="Times New Roman"/>
                 <w:sz w:val="26"/>
@@ -2888,104 +2873,7 @@
       </w:tr>
       <w:tr>
         <w:trPr>
-          <w:trHeight w:val="450"/>
-        </w:trPr>
-        <w:tc>
-          <w:tcPr>
-            <w:tcW w:w="810" w:type="dxa"/>
-            <w:shd w:val="clear" w:color="auto" w:fill="auto"/>
-            <w:noWrap/>
-            <w:vAlign w:val="center"/>
-          </w:tcPr>
-          <w:p>
-            <w:pPr>
-              <w:spacing w:line="360" w:lineRule="auto"/>
-              <w:jc w:val="center"/>
-              <w:rPr>
-                <w:rFonts w:ascii="Times New Roman" w:hAnsi="Times New Roman" w:cs="Times New Roman"/>
-                <w:sz w:val="26"/>
-                <w:szCs w:val="26"/>
-              </w:rPr>
-            </w:pPr>
-          </w:p>
-        </w:tc>
-        <w:tc>
-          <w:tcPr>
-            <w:tcW w:w="2592" w:type="dxa"/>
-            <w:shd w:val="clear" w:color="auto" w:fill="auto"/>
-            <w:noWrap/>
-            <w:vAlign w:val="center"/>
-          </w:tcPr>
-          <w:p>
-            <w:pPr>
-              <w:spacing w:line="360" w:lineRule="auto"/>
-              <w:rPr>
-                <w:rFonts w:ascii="Times New Roman" w:hAnsi="Times New Roman" w:cs="Times New Roman"/>
-                <w:sz w:val="26"/>
-                <w:szCs w:val="26"/>
-              </w:rPr>
-            </w:pPr>
-            <w:r>
-              <w:rPr>
-                <w:rFonts w:ascii="Times New Roman" w:hAnsi="Times New Roman" w:cs="Times New Roman"/>
-                <w:sz w:val="26"/>
-                <w:szCs w:val="26"/>
-              </w:rPr>
-              <w:t>IP public</w:t>
-            </w:r>
-          </w:p>
-        </w:tc>
-        <w:tc>
-          <w:tcPr>
-            <w:tcW w:w="4118" w:type="dxa"/>
-            <w:shd w:val="clear" w:color="auto" w:fill="auto"/>
-            <w:vAlign w:val="center"/>
-          </w:tcPr>
-          <w:p>
-            <w:pPr>
-              <w:pStyle w:val="ListParagraph"/>
-              <w:widowControl w:val="0"/>
-              <w:tabs>
-                <w:tab w:val="left" w:pos="282"/>
-              </w:tabs>
-              <w:spacing w:before="120" w:after="120" w:line="360" w:lineRule="auto"/>
-              <w:ind w:left="41"/>
-              <w:rPr>
-                <w:rFonts w:ascii="Times New Roman" w:hAnsi="Times New Roman" w:cs="Times New Roman"/>
-                <w:sz w:val="26"/>
-                <w:szCs w:val="26"/>
-              </w:rPr>
-            </w:pPr>
-            <w:r>
-              <w:rPr>
-                <w:rFonts w:ascii="Times New Roman" w:hAnsi="Times New Roman" w:cs="Times New Roman"/>
-                <w:sz w:val="26"/>
-                <w:szCs w:val="26"/>
-              </w:rPr>
-              <w:t>Có</w:t>
-            </w:r>
-          </w:p>
-        </w:tc>
-        <w:tc>
-          <w:tcPr>
-            <w:tcW w:w="2922" w:type="dxa"/>
-            <w:vMerge/>
-          </w:tcPr>
-          <w:p>
-            <w:pPr>
-              <w:spacing w:line="360" w:lineRule="auto"/>
-              <w:rPr>
-                <w:rFonts w:ascii="Times New Roman" w:hAnsi="Times New Roman" w:cs="Times New Roman"/>
-                <w:sz w:val="26"/>
-                <w:szCs w:val="26"/>
-              </w:rPr>
-            </w:pPr>
-          </w:p>
-        </w:tc>
-      </w:tr>
-      <w:tr>
-        <w:trPr>
-          <w:trHeight w:val="450"/>
+          <w:trHeight w:val="363"/>
         </w:trPr>
         <w:tc>
           <w:tcPr>
@@ -2997,7 +2885,7 @@
           </w:tcPr>
           <w:p>
             <w:pPr>
-              <w:spacing w:line="360" w:lineRule="auto"/>
+              <w:spacing w:after="0" w:line="240" w:lineRule="exact"/>
               <w:jc w:val="center"/>
               <w:rPr>
                 <w:rFonts w:ascii="Times New Roman" w:hAnsi="Times New Roman" w:cs="Times New Roman"/>
@@ -3029,7 +2917,8 @@
           </w:tcPr>
           <w:p>
             <w:pPr>
-              <w:spacing w:line="360" w:lineRule="auto"/>
+              <w:spacing w:after="0" w:line="240" w:lineRule="exact"/>
+              <w:jc w:val="center"/>
               <w:rPr>
                 <w:rFonts w:ascii="Times New Roman" w:hAnsi="Times New Roman" w:cs="Times New Roman"/>
                 <w:b/>
@@ -3046,20 +2935,21 @@
                 <w:sz w:val="26"/>
                 <w:szCs w:val="26"/>
               </w:rPr>
-              <w:t xml:space="preserve">Máy chủ DB/Cache </w:t>
+              <w:t>Máy chủ DB/Cache</w:t>
             </w:r>
           </w:p>
         </w:tc>
         <w:tc>
           <w:tcPr>
-            <w:tcW w:w="4118" w:type="dxa"/>
+            <w:tcW w:w="4678" w:type="dxa"/>
             <w:shd w:val="clear" w:color="auto" w:fill="F2F2F2" w:themeFill="background1" w:themeFillShade="F2"/>
             <w:vAlign w:val="center"/>
             <w:hideMark/>
           </w:tcPr>
           <w:p>
             <w:pPr>
-              <w:spacing w:line="360" w:lineRule="auto"/>
+              <w:spacing w:after="0" w:line="240" w:lineRule="exact"/>
+              <w:jc w:val="center"/>
               <w:rPr>
                 <w:rFonts w:ascii="Times New Roman" w:hAnsi="Times New Roman" w:cs="Times New Roman"/>
                 <w:b/>
@@ -3068,16 +2958,6 @@
                 <w:szCs w:val="26"/>
               </w:rPr>
             </w:pPr>
-            <w:r>
-              <w:rPr>
-                <w:rFonts w:ascii="Times New Roman" w:hAnsi="Times New Roman" w:cs="Times New Roman"/>
-                <w:b/>
-                <w:bCs/>
-                <w:sz w:val="26"/>
-                <w:szCs w:val="26"/>
-              </w:rPr>
-              <w:t> </w:t>
-            </w:r>
             <w:r>
               <w:rPr>
                 <w:rFonts w:ascii="Times New Roman" w:hAnsi="Times New Roman" w:cs="Times New Roman"/>
@@ -3092,12 +2972,13 @@
         </w:tc>
         <w:tc>
           <w:tcPr>
-            <w:tcW w:w="2922" w:type="dxa"/>
+            <w:tcW w:w="2362" w:type="dxa"/>
             <w:shd w:val="clear" w:color="auto" w:fill="F2F2F2" w:themeFill="background1" w:themeFillShade="F2"/>
+            <w:vAlign w:val="center"/>
           </w:tcPr>
           <w:p>
             <w:pPr>
-              <w:spacing w:line="360" w:lineRule="auto"/>
+              <w:spacing w:after="0" w:line="240" w:lineRule="exact"/>
               <w:jc w:val="center"/>
               <w:rPr>
                 <w:rFonts w:ascii="Times New Roman" w:hAnsi="Times New Roman" w:cs="Times New Roman"/>
@@ -3137,7 +3018,7 @@
           </w:tcPr>
           <w:p>
             <w:pPr>
-              <w:spacing w:line="360" w:lineRule="auto"/>
+              <w:spacing w:line="240" w:lineRule="exact"/>
               <w:jc w:val="center"/>
               <w:rPr>
                 <w:rFonts w:ascii="Times New Roman" w:hAnsi="Times New Roman" w:cs="Times New Roman"/>
@@ -3145,14 +3026,6 @@
                 <w:szCs w:val="24"/>
               </w:rPr>
             </w:pPr>
-            <w:r>
-              <w:rPr>
-                <w:rFonts w:ascii="Times New Roman" w:hAnsi="Times New Roman" w:cs="Times New Roman"/>
-                <w:sz w:val="24"/>
-                <w:szCs w:val="24"/>
-              </w:rPr>
-              <w:t> </w:t>
-            </w:r>
           </w:p>
         </w:tc>
         <w:tc>
@@ -3165,7 +3038,8 @@
           </w:tcPr>
           <w:p>
             <w:pPr>
-              <w:spacing w:line="360" w:lineRule="auto"/>
+              <w:spacing w:line="240" w:lineRule="exact"/>
+              <w:jc w:val="center"/>
               <w:rPr>
                 <w:rFonts w:ascii="Times New Roman" w:hAnsi="Times New Roman" w:cs="Times New Roman"/>
                 <w:sz w:val="26"/>
@@ -3184,7 +3058,7 @@
         </w:tc>
         <w:tc>
           <w:tcPr>
-            <w:tcW w:w="4118" w:type="dxa"/>
+            <w:tcW w:w="4678" w:type="dxa"/>
             <w:tcBorders>
               <w:top w:val="single" w:sz="4" w:space="0" w:color="auto"/>
               <w:left w:val="single" w:sz="4" w:space="0" w:color="auto"/>
@@ -3201,8 +3075,8 @@
               <w:tabs>
                 <w:tab w:val="left" w:pos="282"/>
               </w:tabs>
-              <w:spacing w:before="120" w:after="120" w:line="360" w:lineRule="auto"/>
-              <w:jc w:val="both"/>
+              <w:spacing w:before="120" w:after="120" w:line="240" w:lineRule="exact"/>
+              <w:jc w:val="center"/>
               <w:rPr>
                 <w:rFonts w:ascii="Times New Roman" w:eastAsia="MS Mincho" w:hAnsi="Times New Roman" w:cs="Times New Roman"/>
                 <w:sz w:val="26"/>
@@ -3217,7 +3091,25 @@
                 <w:szCs w:val="26"/>
                 <w:lang w:val="nl-NL" w:eastAsia="zh-CN"/>
               </w:rPr>
-              <w:t xml:space="preserve">Intel Xeon X5650 2.67GHz </w:t>
+              <w:t xml:space="preserve">Intel Xeon </w:t>
+            </w:r>
+            <w:r>
+              <w:rPr>
+                <w:rFonts w:ascii="Times New Roman" w:eastAsia="MS Mincho" w:hAnsi="Times New Roman" w:cs="Times New Roman"/>
+                <w:sz w:val="26"/>
+                <w:szCs w:val="26"/>
+                <w:lang w:val="nl-NL" w:eastAsia="zh-CN"/>
+              </w:rPr>
+              <w:t>E5-2630 v4 2.20GHz</w:t>
+            </w:r>
+            <w:r>
+              <w:rPr>
+                <w:rFonts w:ascii="Times New Roman" w:eastAsia="MS Mincho" w:hAnsi="Times New Roman" w:cs="Times New Roman"/>
+                <w:sz w:val="26"/>
+                <w:szCs w:val="26"/>
+                <w:lang w:val="nl-NL" w:eastAsia="zh-CN"/>
+              </w:rPr>
+              <w:t>,</w:t>
             </w:r>
           </w:p>
           <w:p>
@@ -3226,33 +3118,8 @@
               <w:tabs>
                 <w:tab w:val="left" w:pos="282"/>
               </w:tabs>
-              <w:spacing w:before="120" w:after="120" w:line="360" w:lineRule="auto"/>
-              <w:jc w:val="both"/>
-              <w:rPr>
-                <w:rFonts w:ascii="Times New Roman" w:eastAsia="MS Mincho" w:hAnsi="Times New Roman" w:cs="Times New Roman"/>
-                <w:sz w:val="26"/>
-                <w:szCs w:val="26"/>
-                <w:lang w:val="nl-NL" w:eastAsia="zh-CN"/>
-              </w:rPr>
-            </w:pPr>
-            <w:r>
-              <w:rPr>
-                <w:rFonts w:ascii="Times New Roman" w:eastAsia="MS Mincho" w:hAnsi="Times New Roman" w:cs="Times New Roman"/>
-                <w:sz w:val="26"/>
-                <w:szCs w:val="26"/>
-                <w:lang w:val="nl-NL" w:eastAsia="zh-CN"/>
-              </w:rPr>
-              <w:t>E5-2630 v4 2.20GHz</w:t>
-            </w:r>
-          </w:p>
-          <w:p>
-            <w:pPr>
-              <w:widowControl w:val="0"/>
-              <w:tabs>
-                <w:tab w:val="left" w:pos="282"/>
-              </w:tabs>
-              <w:spacing w:before="120" w:after="120" w:line="360" w:lineRule="auto"/>
-              <w:jc w:val="both"/>
+              <w:spacing w:before="120" w:after="120" w:line="240" w:lineRule="exact"/>
+              <w:jc w:val="center"/>
               <w:rPr>
                 <w:rFonts w:ascii="Times New Roman" w:eastAsia="MS Mincho" w:hAnsi="Times New Roman" w:cs="Times New Roman"/>
                 <w:lang w:val="nl-NL" w:eastAsia="zh-CN"/>
@@ -3271,11 +3138,12 @@
         </w:tc>
         <w:tc>
           <w:tcPr>
-            <w:tcW w:w="2922" w:type="dxa"/>
+            <w:tcW w:w="2362" w:type="dxa"/>
+            <w:vAlign w:val="center"/>
           </w:tcPr>
           <w:p>
             <w:pPr>
-              <w:spacing w:line="360" w:lineRule="auto"/>
+              <w:spacing w:line="240" w:lineRule="exact"/>
               <w:jc w:val="center"/>
               <w:rPr>
                 <w:rFonts w:ascii="Times New Roman" w:hAnsi="Times New Roman" w:cs="Times New Roman"/>
@@ -3288,7 +3156,7 @@
       </w:tr>
       <w:tr>
         <w:trPr>
-          <w:trHeight w:val="450"/>
+          <w:trHeight w:val="281"/>
         </w:trPr>
         <w:tc>
           <w:tcPr>
@@ -3299,7 +3167,7 @@
           </w:tcPr>
           <w:p>
             <w:pPr>
-              <w:spacing w:line="360" w:lineRule="auto"/>
+              <w:spacing w:line="240" w:lineRule="exact"/>
               <w:jc w:val="center"/>
               <w:rPr>
                 <w:rFonts w:ascii="Times New Roman" w:hAnsi="Times New Roman" w:cs="Times New Roman"/>
@@ -3318,7 +3186,8 @@
           </w:tcPr>
           <w:p>
             <w:pPr>
-              <w:spacing w:line="360" w:lineRule="auto"/>
+              <w:spacing w:line="240" w:lineRule="exact"/>
+              <w:jc w:val="center"/>
               <w:rPr>
                 <w:rFonts w:ascii="Times New Roman" w:hAnsi="Times New Roman" w:cs="Times New Roman"/>
                 <w:sz w:val="26"/>
@@ -3337,7 +3206,7 @@
         </w:tc>
         <w:tc>
           <w:tcPr>
-            <w:tcW w:w="4118" w:type="dxa"/>
+            <w:tcW w:w="4678" w:type="dxa"/>
             <w:tcBorders>
               <w:top w:val="nil"/>
               <w:left w:val="single" w:sz="4" w:space="0" w:color="auto"/>
@@ -3349,7 +3218,8 @@
           </w:tcPr>
           <w:p>
             <w:pPr>
-              <w:spacing w:line="360" w:lineRule="auto"/>
+              <w:spacing w:line="240" w:lineRule="exact"/>
+              <w:jc w:val="center"/>
               <w:rPr>
                 <w:rFonts w:ascii="Times New Roman" w:hAnsi="Times New Roman" w:cs="Times New Roman"/>
                 <w:sz w:val="26"/>
@@ -3368,11 +3238,12 @@
         </w:tc>
         <w:tc>
           <w:tcPr>
-            <w:tcW w:w="2922" w:type="dxa"/>
+            <w:tcW w:w="2362" w:type="dxa"/>
+            <w:vAlign w:val="center"/>
           </w:tcPr>
           <w:p>
             <w:pPr>
-              <w:spacing w:line="360" w:lineRule="auto"/>
+              <w:spacing w:line="240" w:lineRule="exact"/>
               <w:jc w:val="center"/>
               <w:rPr>
                 <w:rFonts w:ascii="Times New Roman" w:hAnsi="Times New Roman" w:cs="Times New Roman"/>
@@ -3384,22 +3255,6 @@
         </w:tc>
       </w:tr>
     </w:tbl>
-    <w:p>
-      <w:pPr>
-        <w:tabs>
-          <w:tab w:val="left" w:pos="851"/>
-        </w:tabs>
-        <w:spacing w:before="120" w:after="0" w:line="312" w:lineRule="auto"/>
-        <w:ind w:left="426"/>
-        <w:jc w:val="both"/>
-        <w:rPr>
-          <w:rFonts w:ascii="Times New Roman" w:hAnsi="Times New Roman" w:cs="Times New Roman"/>
-          <w:sz w:val="26"/>
-          <w:szCs w:val="26"/>
-          <w:lang w:val="nl-NL"/>
-        </w:rPr>
-      </w:pPr>
-    </w:p>
     <w:p>
       <w:pPr>
         <w:pStyle w:val="Heading2"/>
@@ -3416,14 +3271,15 @@
           <w:rFonts w:cs="Times New Roman"/>
         </w:rPr>
       </w:pPr>
-      <w:bookmarkStart w:id="9" w:name="_Toc140401711"/>
+      <w:bookmarkStart w:id="8" w:name="_Toc140401711"/>
       <w:r>
         <w:rPr>
           <w:rFonts w:cs="Times New Roman"/>
         </w:rPr>
+        <w:lastRenderedPageBreak/>
         <w:t>Yêu cầu phần mềm</w:t>
       </w:r>
-      <w:bookmarkEnd w:id="9"/>
+      <w:bookmarkEnd w:id="8"/>
     </w:p>
     <w:p>
       <w:pPr>
@@ -4060,7 +3916,6 @@
                 <w:sz w:val="26"/>
                 <w:szCs w:val="26"/>
               </w:rPr>
-              <w:lastRenderedPageBreak/>
               <w:t>GeoServer (lastest)</w:t>
             </w:r>
           </w:p>
@@ -4111,13 +3966,12 @@
           <w:rFonts w:cs="Times New Roman"/>
         </w:rPr>
       </w:pPr>
-      <w:bookmarkStart w:id="10" w:name="_Toc140401712"/>
+      <w:bookmarkStart w:id="9" w:name="_Toc140401712"/>
       <w:r>
         <w:rPr>
           <w:rFonts w:cs="Times New Roman"/>
           <w:sz w:val="36"/>
         </w:rPr>
-        <w:lastRenderedPageBreak/>
         <w:t xml:space="preserve">PHẦN II – </w:t>
       </w:r>
       <w:r>
@@ -4127,7 +3981,7 @@
         </w:rPr>
         <w:t>HƯỚNG DẪN CÀI ĐẶT</w:t>
       </w:r>
-      <w:bookmarkEnd w:id="10"/>
+      <w:bookmarkEnd w:id="9"/>
     </w:p>
     <w:p>
       <w:pPr>
@@ -4141,7 +3995,7 @@
           <w:rFonts w:cs="Times New Roman"/>
         </w:rPr>
       </w:pPr>
-      <w:bookmarkStart w:id="11" w:name="_Toc140401713"/>
+      <w:bookmarkStart w:id="10" w:name="_Toc140401713"/>
       <w:r>
         <w:rPr>
           <w:rFonts w:cs="Times New Roman"/>
@@ -4154,7 +4008,7 @@
         </w:rPr>
         <w:t>Các phần mềm hệ thống</w:t>
       </w:r>
-      <w:bookmarkEnd w:id="11"/>
+      <w:bookmarkEnd w:id="10"/>
     </w:p>
     <w:p>
       <w:pPr>
@@ -4165,7 +4019,7 @@
           <w:sz w:val="26"/>
         </w:rPr>
       </w:pPr>
-      <w:bookmarkStart w:id="12" w:name="_Toc140401714"/>
+      <w:bookmarkStart w:id="11" w:name="_Toc140401714"/>
       <w:r>
         <w:rPr>
           <w:rFonts w:cs="Times New Roman"/>
@@ -4179,52 +4033,7 @@
         </w:rPr>
         <w:t>ASP.NETCore 6</w:t>
       </w:r>
-      <w:bookmarkEnd w:id="12"/>
-    </w:p>
-    <w:p>
-      <w:pPr>
-        <w:pStyle w:val="Heading3"/>
-        <w:spacing w:after="120" w:line="360" w:lineRule="auto"/>
-      </w:pPr>
-      <w:bookmarkStart w:id="13" w:name="_Toc140401715"/>
-      <w:r>
-        <w:t>Cài đặt Angular 14</w:t>
-      </w:r>
-      <w:bookmarkEnd w:id="13"/>
-    </w:p>
-    <w:p>
-      <w:pPr>
-        <w:pStyle w:val="Heading3"/>
-        <w:spacing w:after="120" w:line="360" w:lineRule="auto"/>
-      </w:pPr>
-      <w:bookmarkStart w:id="14" w:name="_Toc140401716"/>
-      <w:r>
-        <w:t>Cài đặt NodeJS</w:t>
-      </w:r>
-      <w:bookmarkEnd w:id="14"/>
-    </w:p>
-    <w:p>
-      <w:pPr>
-        <w:pStyle w:val="Heading3"/>
-        <w:spacing w:after="120" w:line="360" w:lineRule="auto"/>
-        <w:rPr>
-          <w:rFonts w:cs="Times New Roman"/>
-        </w:rPr>
-      </w:pPr>
-      <w:bookmarkStart w:id="15" w:name="_Toc140401717"/>
-      <w:r>
-        <w:rPr>
-          <w:rFonts w:cs="Times New Roman"/>
-        </w:rPr>
-        <w:t>C</w:t>
-      </w:r>
-      <w:r>
-        <w:rPr>
-          <w:rFonts w:cs="Times New Roman"/>
-        </w:rPr>
-        <w:t>ài đặt PostgreSQL Server 15</w:t>
-      </w:r>
-      <w:bookmarkEnd w:id="15"/>
+      <w:bookmarkEnd w:id="11"/>
     </w:p>
     <w:p>
       <w:pPr>
@@ -4232,6 +4041,342 @@
         <w:numPr>
           <w:ilvl w:val="0"/>
           <w:numId w:val="2"/>
+        </w:numPr>
+        <w:rPr>
+          <w:rFonts w:ascii="Times New Roman" w:hAnsi="Times New Roman" w:cs="Times New Roman"/>
+          <w:color w:val="1F2328"/>
+        </w:rPr>
+      </w:pPr>
+      <w:r>
+        <w:rPr>
+          <w:rFonts w:ascii="Times New Roman" w:hAnsi="Times New Roman" w:cs="Times New Roman"/>
+          <w:sz w:val="24"/>
+          <w:szCs w:val="24"/>
+          <w:lang w:val="en-GB"/>
+        </w:rPr>
+        <w:t>Download</w:t>
+      </w:r>
+      <w:r>
+        <w:rPr>
+          <w:rFonts w:ascii="Times New Roman" w:hAnsi="Times New Roman" w:cs="Times New Roman"/>
+        </w:rPr>
+        <w:t xml:space="preserve"> </w:t>
+      </w:r>
+      <w:r>
+        <w:rPr>
+          <w:rFonts w:ascii="Times New Roman" w:hAnsi="Times New Roman" w:cs="Times New Roman"/>
+          <w:color w:val="1F2328"/>
+        </w:rPr>
+        <w:t>Net 6 SDK: </w:t>
+      </w:r>
+      <w:hyperlink r:id="rId6" w:history="1">
+        <w:r>
+          <w:rPr>
+            <w:rStyle w:val="Hyperlink"/>
+            <w:rFonts w:ascii="Times New Roman" w:hAnsi="Times New Roman" w:cs="Times New Roman"/>
+          </w:rPr>
+          <w:t>https://dotnet.microsoft.com/en-us/download/dotnet/6.0</w:t>
+        </w:r>
+      </w:hyperlink>
+    </w:p>
+    <w:p>
+      <w:pPr>
+        <w:pStyle w:val="ListParagraph"/>
+        <w:numPr>
+          <w:ilvl w:val="0"/>
+          <w:numId w:val="2"/>
+        </w:numPr>
+      </w:pPr>
+    </w:p>
+    <w:p>
+      <w:pPr>
+        <w:pStyle w:val="Heading3"/>
+        <w:spacing w:after="120" w:line="360" w:lineRule="auto"/>
+      </w:pPr>
+      <w:bookmarkStart w:id="12" w:name="_Toc140401716"/>
+      <w:r>
+        <w:t>Cài đặt NodeJS</w:t>
+      </w:r>
+      <w:bookmarkEnd w:id="12"/>
+    </w:p>
+    <w:p>
+      <w:pPr>
+        <w:numPr>
+          <w:ilvl w:val="0"/>
+          <w:numId w:val="18"/>
+        </w:numPr>
+        <w:shd w:val="clear" w:color="auto" w:fill="FFFFFF"/>
+        <w:spacing w:before="60" w:after="100" w:afterAutospacing="1" w:line="240" w:lineRule="auto"/>
+        <w:rPr>
+          <w:rFonts w:ascii="Segoe UI" w:hAnsi="Segoe UI" w:cs="Segoe UI"/>
+          <w:color w:val="1F2328"/>
+        </w:rPr>
+      </w:pPr>
+      <w:r>
+        <w:rPr>
+          <w:rFonts w:ascii="Segoe UI" w:hAnsi="Segoe UI" w:cs="Segoe UI"/>
+          <w:color w:val="1F2328"/>
+        </w:rPr>
+        <w:t>Node.js &lt;= 16.1: </w:t>
+      </w:r>
+      <w:hyperlink r:id="rId7" w:history="1">
+        <w:r>
+          <w:rPr>
+            <w:rStyle w:val="Hyperlink"/>
+            <w:rFonts w:ascii="Segoe UI" w:hAnsi="Segoe UI" w:cs="Segoe UI"/>
+          </w:rPr>
+          <w:t>https://nodejs.org/en/</w:t>
+        </w:r>
+      </w:hyperlink>
+    </w:p>
+    <w:p>
+      <w:pPr>
+        <w:pStyle w:val="Heading3"/>
+        <w:spacing w:after="120" w:line="360" w:lineRule="auto"/>
+      </w:pPr>
+      <w:bookmarkStart w:id="13" w:name="_Toc140401715"/>
+      <w:r>
+        <w:t>Cài đặt Angular 14</w:t>
+      </w:r>
+      <w:bookmarkEnd w:id="13"/>
+      <w:r>
+        <w:t xml:space="preserve"> và các thư viện</w:t>
+      </w:r>
+    </w:p>
+    <w:p>
+      <w:pPr>
+        <w:numPr>
+          <w:ilvl w:val="0"/>
+          <w:numId w:val="21"/>
+        </w:numPr>
+        <w:shd w:val="clear" w:color="auto" w:fill="FFFFFF"/>
+        <w:spacing w:before="60" w:after="100" w:afterAutospacing="1" w:line="240" w:lineRule="auto"/>
+        <w:rPr>
+          <w:rFonts w:ascii="Segoe UI" w:eastAsia="Times New Roman" w:hAnsi="Segoe UI" w:cs="Segoe UI"/>
+          <w:color w:val="1F2328"/>
+          <w:kern w:val="0"/>
+          <w:sz w:val="24"/>
+          <w:szCs w:val="24"/>
+          <w14:ligatures w14:val="none"/>
+        </w:rPr>
+      </w:pPr>
+      <w:r>
+        <w:rPr>
+          <w:rFonts w:ascii="Segoe UI" w:eastAsia="Times New Roman" w:hAnsi="Segoe UI" w:cs="Segoe UI"/>
+          <w:color w:val="1F2328"/>
+          <w:kern w:val="0"/>
+          <w:sz w:val="24"/>
+          <w:szCs w:val="24"/>
+          <w14:ligatures w14:val="none"/>
+        </w:rPr>
+        <w:t>Sử dụng cmd với quyền Administrator</w:t>
+      </w:r>
+    </w:p>
+    <w:p>
+      <w:pPr>
+        <w:numPr>
+          <w:ilvl w:val="0"/>
+          <w:numId w:val="21"/>
+        </w:numPr>
+        <w:shd w:val="clear" w:color="auto" w:fill="FFFFFF"/>
+        <w:spacing w:before="60" w:after="100" w:afterAutospacing="1" w:line="240" w:lineRule="auto"/>
+        <w:rPr>
+          <w:rFonts w:ascii="Segoe UI" w:eastAsia="Times New Roman" w:hAnsi="Segoe UI" w:cs="Segoe UI"/>
+          <w:color w:val="1F2328"/>
+          <w:kern w:val="0"/>
+          <w:sz w:val="24"/>
+          <w:szCs w:val="24"/>
+          <w14:ligatures w14:val="none"/>
+        </w:rPr>
+      </w:pPr>
+      <w:r>
+        <w:rPr>
+          <w:rFonts w:ascii="Segoe UI" w:eastAsia="Times New Roman" w:hAnsi="Segoe UI" w:cs="Segoe UI"/>
+          <w:color w:val="1F2328"/>
+          <w:kern w:val="0"/>
+          <w:sz w:val="24"/>
+          <w:szCs w:val="24"/>
+          <w14:ligatures w14:val="none"/>
+        </w:rPr>
+        <w:t xml:space="preserve">Cài </w:t>
+      </w:r>
+      <w:r>
+        <w:rPr>
+          <w:rFonts w:ascii="Segoe UI" w:eastAsia="Times New Roman" w:hAnsi="Segoe UI" w:cs="Segoe UI"/>
+          <w:color w:val="1F2328"/>
+          <w:kern w:val="0"/>
+          <w:sz w:val="24"/>
+          <w:szCs w:val="24"/>
+          <w14:ligatures w14:val="none"/>
+        </w:rPr>
+        <w:t>Angular/Cli 14</w:t>
+      </w:r>
+      <w:r>
+        <w:rPr>
+          <w:rFonts w:ascii="Segoe UI" w:eastAsia="Times New Roman" w:hAnsi="Segoe UI" w:cs="Segoe UI"/>
+          <w:color w:val="1F2328"/>
+          <w:kern w:val="0"/>
+          <w:sz w:val="24"/>
+          <w:szCs w:val="24"/>
+          <w14:ligatures w14:val="none"/>
+        </w:rPr>
+        <w:t xml:space="preserve"> bằng câu lệnh</w:t>
+      </w:r>
+    </w:p>
+    <w:p>
+      <w:pPr>
+        <w:pStyle w:val="ListParagraph"/>
+        <w:tabs>
+          <w:tab w:val="left" w:pos="916"/>
+          <w:tab w:val="left" w:pos="1832"/>
+          <w:tab w:val="left" w:pos="2748"/>
+          <w:tab w:val="left" w:pos="3664"/>
+          <w:tab w:val="left" w:pos="4580"/>
+          <w:tab w:val="left" w:pos="5496"/>
+          <w:tab w:val="left" w:pos="6412"/>
+          <w:tab w:val="left" w:pos="7328"/>
+          <w:tab w:val="left" w:pos="8244"/>
+          <w:tab w:val="left" w:pos="9160"/>
+          <w:tab w:val="left" w:pos="10076"/>
+          <w:tab w:val="left" w:pos="10992"/>
+          <w:tab w:val="left" w:pos="11908"/>
+          <w:tab w:val="left" w:pos="12824"/>
+          <w:tab w:val="left" w:pos="13740"/>
+          <w:tab w:val="left" w:pos="14656"/>
+        </w:tabs>
+        <w:spacing w:after="0" w:line="240" w:lineRule="auto"/>
+        <w:rPr>
+          <w:rFonts w:ascii="Consolas" w:eastAsia="Times New Roman" w:hAnsi="Consolas" w:cs="Courier New"/>
+          <w:color w:val="1F2328"/>
+          <w:kern w:val="0"/>
+          <w:sz w:val="20"/>
+          <w:szCs w:val="20"/>
+          <w:bdr w:val="none" w:sz="0" w:space="0" w:color="auto" w:frame="1"/>
+          <w14:ligatures w14:val="none"/>
+        </w:rPr>
+      </w:pPr>
+      <w:r>
+        <w:rPr>
+          <w:rFonts w:ascii="Consolas" w:eastAsia="Times New Roman" w:hAnsi="Consolas" w:cs="Courier New"/>
+          <w:color w:val="1F2328"/>
+          <w:kern w:val="0"/>
+          <w:sz w:val="20"/>
+          <w:szCs w:val="20"/>
+          <w:bdr w:val="none" w:sz="0" w:space="0" w:color="auto" w:frame="1"/>
+          <w14:ligatures w14:val="none"/>
+        </w:rPr>
+        <w:t>npm i -g @angular/cli@14</w:t>
+      </w:r>
+    </w:p>
+    <w:p>
+      <w:pPr>
+        <w:pStyle w:val="ListParagraph"/>
+        <w:tabs>
+          <w:tab w:val="left" w:pos="916"/>
+          <w:tab w:val="left" w:pos="1832"/>
+          <w:tab w:val="left" w:pos="2748"/>
+          <w:tab w:val="left" w:pos="3664"/>
+          <w:tab w:val="left" w:pos="4580"/>
+          <w:tab w:val="left" w:pos="5496"/>
+          <w:tab w:val="left" w:pos="6412"/>
+          <w:tab w:val="left" w:pos="7328"/>
+          <w:tab w:val="left" w:pos="8244"/>
+          <w:tab w:val="left" w:pos="9160"/>
+          <w:tab w:val="left" w:pos="10076"/>
+          <w:tab w:val="left" w:pos="10992"/>
+          <w:tab w:val="left" w:pos="11908"/>
+          <w:tab w:val="left" w:pos="12824"/>
+          <w:tab w:val="left" w:pos="13740"/>
+          <w:tab w:val="left" w:pos="14656"/>
+        </w:tabs>
+        <w:spacing w:after="0" w:line="240" w:lineRule="auto"/>
+        <w:rPr>
+          <w:rFonts w:ascii="Consolas" w:eastAsia="Times New Roman" w:hAnsi="Consolas" w:cs="Courier New"/>
+          <w:color w:val="1F2328"/>
+          <w:kern w:val="0"/>
+          <w:sz w:val="20"/>
+          <w:szCs w:val="20"/>
+          <w14:ligatures w14:val="none"/>
+        </w:rPr>
+      </w:pPr>
+    </w:p>
+    <w:p>
+      <w:pPr>
+        <w:shd w:val="clear" w:color="auto" w:fill="FFFFFF"/>
+        <w:spacing w:before="60" w:after="100" w:afterAutospacing="1" w:line="240" w:lineRule="auto"/>
+        <w:ind w:left="720"/>
+        <w:rPr>
+          <w:rFonts w:ascii="Segoe UI" w:eastAsia="Times New Roman" w:hAnsi="Segoe UI" w:cs="Segoe UI"/>
+          <w:color w:val="1F2328"/>
+          <w:kern w:val="0"/>
+          <w:sz w:val="24"/>
+          <w:szCs w:val="24"/>
+          <w14:ligatures w14:val="none"/>
+        </w:rPr>
+      </w:pPr>
+    </w:p>
+    <w:p>
+      <w:pPr>
+        <w:rPr>
+          <w:lang w:eastAsia="zh-CN"/>
+        </w:rPr>
+      </w:pPr>
+    </w:p>
+    <w:p>
+      <w:pPr>
+        <w:pStyle w:val="Heading3"/>
+        <w:spacing w:after="120" w:line="360" w:lineRule="auto"/>
+        <w:rPr>
+          <w:rFonts w:cs="Times New Roman"/>
+        </w:rPr>
+      </w:pPr>
+      <w:bookmarkStart w:id="14" w:name="_Toc140401717"/>
+      <w:r>
+        <w:rPr>
+          <w:rFonts w:cs="Times New Roman"/>
+        </w:rPr>
+        <w:t>C</w:t>
+      </w:r>
+      <w:r>
+        <w:rPr>
+          <w:rFonts w:cs="Times New Roman"/>
+        </w:rPr>
+        <w:t>ài đặt PostgreSQL Server 15</w:t>
+      </w:r>
+      <w:bookmarkEnd w:id="14"/>
+    </w:p>
+    <w:p>
+      <w:pPr>
+        <w:pStyle w:val="Heading4"/>
+        <w:rPr>
+          <w:b w:val="0"/>
+        </w:rPr>
+      </w:pPr>
+      <w:r>
+        <w:rPr>
+          <w:b w:val="0"/>
+        </w:rPr>
+        <w:t>C</w:t>
+      </w:r>
+      <w:r>
+        <w:rPr>
+          <w:b w:val="0"/>
+        </w:rPr>
+        <w:t>ài đặt</w:t>
+      </w:r>
+      <w:r>
+        <w:rPr>
+          <w:b w:val="0"/>
+        </w:rPr>
+        <w:t xml:space="preserve"> phần mềm</w:t>
+      </w:r>
+    </w:p>
+    <w:p>
+      <w:pPr>
+        <w:pStyle w:val="ListParagraph"/>
+        <w:numPr>
+          <w:ilvl w:val="0"/>
+          <w:numId w:val="17"/>
         </w:numPr>
         <w:rPr>
           <w:rFonts w:ascii="Times New Roman" w:hAnsi="Times New Roman" w:cs="Times New Roman"/>
@@ -4282,174 +4427,6 @@
                 <pic:pic xmlns:pic="http://schemas.openxmlformats.org/drawingml/2006/picture">
                   <pic:nvPicPr>
                     <pic:cNvPr id="1288208610" name="Picture 1" descr="A screenshot of a computer&#10;&#10;Description automatically generated"/>
-                    <pic:cNvPicPr/>
-                  </pic:nvPicPr>
-                  <pic:blipFill>
-                    <a:blip r:embed="rId6"/>
-                    <a:stretch>
-                      <a:fillRect/>
-                    </a:stretch>
-                  </pic:blipFill>
-                  <pic:spPr>
-                    <a:xfrm>
-                      <a:off x="0" y="0"/>
-                      <a:ext cx="3319272" cy="1828800"/>
-                    </a:xfrm>
-                    <a:prstGeom prst="rect">
-                      <a:avLst/>
-                    </a:prstGeom>
-                  </pic:spPr>
-                </pic:pic>
-              </a:graphicData>
-            </a:graphic>
-          </wp:inline>
-        </w:drawing>
-      </w:r>
-    </w:p>
-    <w:p>
-      <w:pPr>
-        <w:pStyle w:val="ListParagraph"/>
-        <w:numPr>
-          <w:ilvl w:val="0"/>
-          <w:numId w:val="2"/>
-        </w:numPr>
-        <w:rPr>
-          <w:rFonts w:ascii="Times New Roman" w:hAnsi="Times New Roman" w:cs="Times New Roman"/>
-          <w:sz w:val="24"/>
-          <w:szCs w:val="24"/>
-          <w:lang w:val="en-GB"/>
-        </w:rPr>
-      </w:pPr>
-      <w:r>
-        <w:rPr>
-          <w:rFonts w:ascii="Times New Roman" w:hAnsi="Times New Roman" w:cs="Times New Roman"/>
-          <w:sz w:val="24"/>
-          <w:szCs w:val="24"/>
-          <w:lang w:val="en-GB"/>
-        </w:rPr>
-        <w:t>Bấm Next</w:t>
-      </w:r>
-    </w:p>
-    <w:p>
-      <w:pPr>
-        <w:pStyle w:val="ListParagraph"/>
-        <w:jc w:val="center"/>
-        <w:rPr>
-          <w:rFonts w:ascii="Times New Roman" w:hAnsi="Times New Roman" w:cs="Times New Roman"/>
-          <w:sz w:val="24"/>
-          <w:szCs w:val="24"/>
-          <w:lang w:val="en-GB"/>
-        </w:rPr>
-      </w:pPr>
-      <w:r>
-        <w:rPr>
-          <w:rFonts w:ascii="Times New Roman" w:hAnsi="Times New Roman" w:cs="Times New Roman"/>
-          <w:noProof/>
-          <w:sz w:val="24"/>
-          <w:szCs w:val="24"/>
-        </w:rPr>
-        <w:drawing>
-          <wp:inline distT="0" distB="0" distL="0" distR="0" wp14:anchorId="4E68BDED" wp14:editId="59BDCD0B">
-            <wp:extent cx="3319272" cy="1828800"/>
-            <wp:effectExtent l="0" t="0" r="0" b="0"/>
-            <wp:docPr id="1299870880" name="Picture 1" descr="A screenshot of a computer&#10;&#10;Description automatically generated"/>
-            <wp:cNvGraphicFramePr>
-              <a:graphicFrameLocks xmlns:a="http://schemas.openxmlformats.org/drawingml/2006/main" noChangeAspect="1"/>
-            </wp:cNvGraphicFramePr>
-            <a:graphic xmlns:a="http://schemas.openxmlformats.org/drawingml/2006/main">
-              <a:graphicData uri="http://schemas.openxmlformats.org/drawingml/2006/picture">
-                <pic:pic xmlns:pic="http://schemas.openxmlformats.org/drawingml/2006/picture">
-                  <pic:nvPicPr>
-                    <pic:cNvPr id="1299870880" name="Picture 1" descr="A screenshot of a computer&#10;&#10;Description automatically generated"/>
-                    <pic:cNvPicPr/>
-                  </pic:nvPicPr>
-                  <pic:blipFill>
-                    <a:blip r:embed="rId7"/>
-                    <a:stretch>
-                      <a:fillRect/>
-                    </a:stretch>
-                  </pic:blipFill>
-                  <pic:spPr>
-                    <a:xfrm>
-                      <a:off x="0" y="0"/>
-                      <a:ext cx="3319272" cy="1828800"/>
-                    </a:xfrm>
-                    <a:prstGeom prst="rect">
-                      <a:avLst/>
-                    </a:prstGeom>
-                  </pic:spPr>
-                </pic:pic>
-              </a:graphicData>
-            </a:graphic>
-          </wp:inline>
-        </w:drawing>
-      </w:r>
-    </w:p>
-    <w:p>
-      <w:pPr>
-        <w:pStyle w:val="ListParagraph"/>
-        <w:numPr>
-          <w:ilvl w:val="0"/>
-          <w:numId w:val="2"/>
-        </w:numPr>
-        <w:rPr>
-          <w:rFonts w:ascii="Times New Roman" w:hAnsi="Times New Roman" w:cs="Times New Roman"/>
-          <w:sz w:val="24"/>
-          <w:szCs w:val="24"/>
-          <w:lang w:val="en-GB"/>
-        </w:rPr>
-      </w:pPr>
-      <w:r>
-        <w:rPr>
-          <w:rFonts w:ascii="Times New Roman" w:hAnsi="Times New Roman" w:cs="Times New Roman"/>
-          <w:sz w:val="24"/>
-          <w:szCs w:val="24"/>
-          <w:lang w:val="en-GB"/>
-        </w:rPr>
-        <w:t>Chọn thư mục chứa phần mềm</w:t>
-      </w:r>
-      <w:r>
-        <w:rPr>
-          <w:rFonts w:ascii="Times New Roman" w:hAnsi="Times New Roman" w:cs="Times New Roman"/>
-          <w:sz w:val="24"/>
-          <w:szCs w:val="24"/>
-          <w:lang w:val="en-GB"/>
-        </w:rPr>
-        <w:t>, ấn Next</w:t>
-      </w:r>
-    </w:p>
-    <w:p>
-      <w:pPr>
-        <w:ind w:left="360"/>
-        <w:jc w:val="center"/>
-        <w:rPr>
-          <w:rFonts w:ascii="Times New Roman" w:hAnsi="Times New Roman" w:cs="Times New Roman"/>
-          <w:sz w:val="24"/>
-          <w:szCs w:val="24"/>
-          <w:lang w:val="en-GB"/>
-        </w:rPr>
-      </w:pPr>
-      <w:r>
-        <w:rPr>
-          <w:rFonts w:ascii="Times New Roman" w:hAnsi="Times New Roman" w:cs="Times New Roman"/>
-          <w:noProof/>
-          <w:sz w:val="24"/>
-          <w:szCs w:val="24"/>
-        </w:rPr>
-        <w:lastRenderedPageBreak/>
-        <w:drawing>
-          <wp:inline distT="0" distB="0" distL="0" distR="0" wp14:anchorId="62765AAB" wp14:editId="61700605">
-            <wp:extent cx="3319272" cy="1828800"/>
-            <wp:effectExtent l="0" t="0" r="0" b="0"/>
-            <wp:docPr id="328403937" name="Picture 1" descr="A screenshot of a computer&#10;&#10;Description automatically generated"/>
-            <wp:cNvGraphicFramePr>
-              <a:graphicFrameLocks xmlns:a="http://schemas.openxmlformats.org/drawingml/2006/main" noChangeAspect="1"/>
-            </wp:cNvGraphicFramePr>
-            <a:graphic xmlns:a="http://schemas.openxmlformats.org/drawingml/2006/main">
-              <a:graphicData uri="http://schemas.openxmlformats.org/drawingml/2006/picture">
-                <pic:pic xmlns:pic="http://schemas.openxmlformats.org/drawingml/2006/picture">
-                  <pic:nvPicPr>
-                    <pic:cNvPr id="328403937" name="Picture 1" descr="A screenshot of a computer&#10;&#10;Description automatically generated"/>
                     <pic:cNvPicPr/>
                   </pic:nvPicPr>
                   <pic:blipFill>
@@ -4479,7 +4456,7 @@
         <w:pStyle w:val="ListParagraph"/>
         <w:numPr>
           <w:ilvl w:val="0"/>
-          <w:numId w:val="2"/>
+          <w:numId w:val="17"/>
         </w:numPr>
         <w:rPr>
           <w:rFonts w:ascii="Times New Roman" w:hAnsi="Times New Roman" w:cs="Times New Roman"/>
@@ -4495,12 +4472,12 @@
           <w:szCs w:val="24"/>
           <w:lang w:val="en-GB"/>
         </w:rPr>
-        <w:t>Tích chọn như hình, ấn next</w:t>
-      </w:r>
-    </w:p>
-    <w:p>
-      <w:pPr>
-        <w:ind w:left="360"/>
+        <w:t>Bấm Next</w:t>
+      </w:r>
+    </w:p>
+    <w:p>
+      <w:pPr>
+        <w:pStyle w:val="ListParagraph"/>
         <w:jc w:val="center"/>
         <w:rPr>
           <w:rFonts w:ascii="Times New Roman" w:hAnsi="Times New Roman" w:cs="Times New Roman"/>
@@ -4513,12 +4490,14 @@
         <w:rPr>
           <w:rFonts w:ascii="Times New Roman" w:hAnsi="Times New Roman" w:cs="Times New Roman"/>
           <w:noProof/>
+          <w:sz w:val="24"/>
+          <w:szCs w:val="24"/>
         </w:rPr>
         <w:drawing>
-          <wp:inline distT="0" distB="0" distL="0" distR="0" wp14:anchorId="5E28CCC7" wp14:editId="21A3E4A8">
+          <wp:inline distT="0" distB="0" distL="0" distR="0" wp14:anchorId="4E68BDED" wp14:editId="59BDCD0B">
             <wp:extent cx="3319272" cy="1828800"/>
             <wp:effectExtent l="0" t="0" r="0" b="0"/>
-            <wp:docPr id="1498642426" name="Picture 1" descr="A screenshot of a computer&#10;&#10;Description automatically generated"/>
+            <wp:docPr id="1299870880" name="Picture 1" descr="A screenshot of a computer&#10;&#10;Description automatically generated"/>
             <wp:cNvGraphicFramePr>
               <a:graphicFrameLocks xmlns:a="http://schemas.openxmlformats.org/drawingml/2006/main" noChangeAspect="1"/>
             </wp:cNvGraphicFramePr>
@@ -4526,7 +4505,7 @@
               <a:graphicData uri="http://schemas.openxmlformats.org/drawingml/2006/picture">
                 <pic:pic xmlns:pic="http://schemas.openxmlformats.org/drawingml/2006/picture">
                   <pic:nvPicPr>
-                    <pic:cNvPr id="1498642426" name="Picture 1" descr="A screenshot of a computer&#10;&#10;Description automatically generated"/>
+                    <pic:cNvPr id="1299870880" name="Picture 1" descr="A screenshot of a computer&#10;&#10;Description automatically generated"/>
                     <pic:cNvPicPr/>
                   </pic:nvPicPr>
                   <pic:blipFill>
@@ -4556,7 +4535,7 @@
         <w:pStyle w:val="ListParagraph"/>
         <w:numPr>
           <w:ilvl w:val="0"/>
-          <w:numId w:val="2"/>
+          <w:numId w:val="17"/>
         </w:numPr>
         <w:rPr>
           <w:rFonts w:ascii="Times New Roman" w:hAnsi="Times New Roman" w:cs="Times New Roman"/>
@@ -4572,7 +4551,16 @@
           <w:szCs w:val="24"/>
           <w:lang w:val="en-GB"/>
         </w:rPr>
-        <w:t>Chọn thư mục chứa Data, ấn Next</w:t>
+        <w:t>Chọn thư mục chứa phần mềm</w:t>
+      </w:r>
+      <w:r>
+        <w:rPr>
+          <w:rFonts w:ascii="Times New Roman" w:hAnsi="Times New Roman" w:cs="Times New Roman"/>
+          <w:sz w:val="24"/>
+          <w:szCs w:val="24"/>
+          <w:lang w:val="en-GB"/>
+        </w:rPr>
+        <w:t>, ấn Next</w:t>
       </w:r>
     </w:p>
     <w:p>
@@ -4594,10 +4582,10 @@
           <w:szCs w:val="24"/>
         </w:rPr>
         <w:drawing>
-          <wp:inline distT="0" distB="0" distL="0" distR="0" wp14:anchorId="4D6EBC78" wp14:editId="2787B7A8">
+          <wp:inline distT="0" distB="0" distL="0" distR="0" wp14:anchorId="62765AAB" wp14:editId="61700605">
             <wp:extent cx="3319272" cy="1828800"/>
             <wp:effectExtent l="0" t="0" r="0" b="0"/>
-            <wp:docPr id="68067346" name="Picture 1" descr="A screenshot of a computer&#10;&#10;Description automatically generated"/>
+            <wp:docPr id="328403937" name="Picture 1" descr="A screenshot of a computer&#10;&#10;Description automatically generated"/>
             <wp:cNvGraphicFramePr>
               <a:graphicFrameLocks xmlns:a="http://schemas.openxmlformats.org/drawingml/2006/main" noChangeAspect="1"/>
             </wp:cNvGraphicFramePr>
@@ -4605,7 +4593,7 @@
               <a:graphicData uri="http://schemas.openxmlformats.org/drawingml/2006/picture">
                 <pic:pic xmlns:pic="http://schemas.openxmlformats.org/drawingml/2006/picture">
                   <pic:nvPicPr>
-                    <pic:cNvPr id="68067346" name="Picture 1" descr="A screenshot of a computer&#10;&#10;Description automatically generated"/>
+                    <pic:cNvPr id="328403937" name="Picture 1" descr="A screenshot of a computer&#10;&#10;Description automatically generated"/>
                     <pic:cNvPicPr/>
                   </pic:nvPicPr>
                   <pic:blipFill>
@@ -4635,7 +4623,7 @@
         <w:pStyle w:val="ListParagraph"/>
         <w:numPr>
           <w:ilvl w:val="0"/>
-          <w:numId w:val="2"/>
+          <w:numId w:val="17"/>
         </w:numPr>
         <w:rPr>
           <w:rFonts w:ascii="Times New Roman" w:hAnsi="Times New Roman" w:cs="Times New Roman"/>
@@ -4651,7 +4639,7 @@
           <w:szCs w:val="24"/>
           <w:lang w:val="en-GB"/>
         </w:rPr>
-        <w:t>Đặt mật khẩu cho PostgreSql, ấn Next</w:t>
+        <w:t>Tích chọn như hình, ấn next</w:t>
       </w:r>
     </w:p>
     <w:p>
@@ -4669,15 +4657,13 @@
         <w:rPr>
           <w:rFonts w:ascii="Times New Roman" w:hAnsi="Times New Roman" w:cs="Times New Roman"/>
           <w:noProof/>
-          <w:sz w:val="24"/>
-          <w:szCs w:val="24"/>
         </w:rPr>
         <w:lastRenderedPageBreak/>
         <w:drawing>
-          <wp:inline distT="0" distB="0" distL="0" distR="0" wp14:anchorId="0F5470DA" wp14:editId="1C9D6B78">
+          <wp:inline distT="0" distB="0" distL="0" distR="0" wp14:anchorId="5E28CCC7" wp14:editId="21A3E4A8">
             <wp:extent cx="3319272" cy="1828800"/>
             <wp:effectExtent l="0" t="0" r="0" b="0"/>
-            <wp:docPr id="348164972" name="Picture 1" descr="A screenshot of a computer screen&#10;&#10;Description automatically generated"/>
+            <wp:docPr id="1498642426" name="Picture 1" descr="A screenshot of a computer&#10;&#10;Description automatically generated"/>
             <wp:cNvGraphicFramePr>
               <a:graphicFrameLocks xmlns:a="http://schemas.openxmlformats.org/drawingml/2006/main" noChangeAspect="1"/>
             </wp:cNvGraphicFramePr>
@@ -4685,7 +4671,7 @@
               <a:graphicData uri="http://schemas.openxmlformats.org/drawingml/2006/picture">
                 <pic:pic xmlns:pic="http://schemas.openxmlformats.org/drawingml/2006/picture">
                   <pic:nvPicPr>
-                    <pic:cNvPr id="348164972" name="Picture 1" descr="A screenshot of a computer screen&#10;&#10;Description automatically generated"/>
+                    <pic:cNvPr id="1498642426" name="Picture 1" descr="A screenshot of a computer&#10;&#10;Description automatically generated"/>
                     <pic:cNvPicPr/>
                   </pic:nvPicPr>
                   <pic:blipFill>
@@ -4715,7 +4701,7 @@
         <w:pStyle w:val="ListParagraph"/>
         <w:numPr>
           <w:ilvl w:val="0"/>
-          <w:numId w:val="2"/>
+          <w:numId w:val="17"/>
         </w:numPr>
         <w:rPr>
           <w:rFonts w:ascii="Times New Roman" w:hAnsi="Times New Roman" w:cs="Times New Roman"/>
@@ -4731,7 +4717,7 @@
           <w:szCs w:val="24"/>
           <w:lang w:val="en-GB"/>
         </w:rPr>
-        <w:t>Cài đật cổng chạy phần mềm, ấn Next</w:t>
+        <w:t>Chọn thư mục chứa Data, ấn Next</w:t>
       </w:r>
     </w:p>
     <w:p>
@@ -4753,10 +4739,10 @@
           <w:szCs w:val="24"/>
         </w:rPr>
         <w:drawing>
-          <wp:inline distT="0" distB="0" distL="0" distR="0" wp14:anchorId="72C9B992" wp14:editId="5E30A05A">
+          <wp:inline distT="0" distB="0" distL="0" distR="0" wp14:anchorId="4D6EBC78" wp14:editId="2787B7A8">
             <wp:extent cx="3319272" cy="1828800"/>
             <wp:effectExtent l="0" t="0" r="0" b="0"/>
-            <wp:docPr id="1072440194" name="Picture 1" descr="A screenshot of a computer&#10;&#10;Description automatically generated"/>
+            <wp:docPr id="68067346" name="Picture 1" descr="A screenshot of a computer&#10;&#10;Description automatically generated"/>
             <wp:cNvGraphicFramePr>
               <a:graphicFrameLocks xmlns:a="http://schemas.openxmlformats.org/drawingml/2006/main" noChangeAspect="1"/>
             </wp:cNvGraphicFramePr>
@@ -4764,7 +4750,7 @@
               <a:graphicData uri="http://schemas.openxmlformats.org/drawingml/2006/picture">
                 <pic:pic xmlns:pic="http://schemas.openxmlformats.org/drawingml/2006/picture">
                   <pic:nvPicPr>
-                    <pic:cNvPr id="1072440194" name="Picture 1" descr="A screenshot of a computer&#10;&#10;Description automatically generated"/>
+                    <pic:cNvPr id="68067346" name="Picture 1" descr="A screenshot of a computer&#10;&#10;Description automatically generated"/>
                     <pic:cNvPicPr/>
                   </pic:nvPicPr>
                   <pic:blipFill>
@@ -4794,7 +4780,7 @@
         <w:pStyle w:val="ListParagraph"/>
         <w:numPr>
           <w:ilvl w:val="0"/>
-          <w:numId w:val="2"/>
+          <w:numId w:val="17"/>
         </w:numPr>
         <w:rPr>
           <w:rFonts w:ascii="Times New Roman" w:hAnsi="Times New Roman" w:cs="Times New Roman"/>
@@ -4810,7 +4796,7 @@
           <w:szCs w:val="24"/>
           <w:lang w:val="en-GB"/>
         </w:rPr>
-        <w:t>Chọn ngôn ngữ, ấn Next</w:t>
+        <w:t>Đặt mật khẩu cho PostgreSql, ấn Next</w:t>
       </w:r>
     </w:p>
     <w:p>
@@ -4832,10 +4818,10 @@
           <w:szCs w:val="24"/>
         </w:rPr>
         <w:drawing>
-          <wp:inline distT="0" distB="0" distL="0" distR="0" wp14:anchorId="01683B9D" wp14:editId="0A847AA9">
+          <wp:inline distT="0" distB="0" distL="0" distR="0" wp14:anchorId="0F5470DA" wp14:editId="1C9D6B78">
             <wp:extent cx="3319272" cy="1828800"/>
             <wp:effectExtent l="0" t="0" r="0" b="0"/>
-            <wp:docPr id="1996760258" name="Picture 1" descr="A screenshot of a computer&#10;&#10;Description automatically generated"/>
+            <wp:docPr id="348164972" name="Picture 1" descr="A screenshot of a computer screen&#10;&#10;Description automatically generated"/>
             <wp:cNvGraphicFramePr>
               <a:graphicFrameLocks xmlns:a="http://schemas.openxmlformats.org/drawingml/2006/main" noChangeAspect="1"/>
             </wp:cNvGraphicFramePr>
@@ -4843,7 +4829,7 @@
               <a:graphicData uri="http://schemas.openxmlformats.org/drawingml/2006/picture">
                 <pic:pic xmlns:pic="http://schemas.openxmlformats.org/drawingml/2006/picture">
                   <pic:nvPicPr>
-                    <pic:cNvPr id="1996760258" name="Picture 1" descr="A screenshot of a computer&#10;&#10;Description automatically generated"/>
+                    <pic:cNvPr id="348164972" name="Picture 1" descr="A screenshot of a computer screen&#10;&#10;Description automatically generated"/>
                     <pic:cNvPicPr/>
                   </pic:nvPicPr>
                   <pic:blipFill>
@@ -4873,7 +4859,7 @@
         <w:pStyle w:val="ListParagraph"/>
         <w:numPr>
           <w:ilvl w:val="0"/>
-          <w:numId w:val="2"/>
+          <w:numId w:val="17"/>
         </w:numPr>
         <w:rPr>
           <w:rFonts w:ascii="Times New Roman" w:hAnsi="Times New Roman" w:cs="Times New Roman"/>
@@ -4889,7 +4875,7 @@
           <w:szCs w:val="24"/>
           <w:lang w:val="en-GB"/>
         </w:rPr>
-        <w:t>Ấn Next</w:t>
+        <w:t>Cài đật cổng chạy phần mềm, ấn Next</w:t>
       </w:r>
     </w:p>
     <w:p>
@@ -4912,10 +4898,10 @@
         </w:rPr>
         <w:lastRenderedPageBreak/>
         <w:drawing>
-          <wp:inline distT="0" distB="0" distL="0" distR="0" wp14:anchorId="131E2787" wp14:editId="17625055">
+          <wp:inline distT="0" distB="0" distL="0" distR="0" wp14:anchorId="72C9B992" wp14:editId="5E30A05A">
             <wp:extent cx="3319272" cy="1828800"/>
             <wp:effectExtent l="0" t="0" r="0" b="0"/>
-            <wp:docPr id="498501505" name="Picture 1" descr="A screenshot of a computer&#10;&#10;Description automatically generated"/>
+            <wp:docPr id="1072440194" name="Picture 1" descr="A screenshot of a computer&#10;&#10;Description automatically generated"/>
             <wp:cNvGraphicFramePr>
               <a:graphicFrameLocks xmlns:a="http://schemas.openxmlformats.org/drawingml/2006/main" noChangeAspect="1"/>
             </wp:cNvGraphicFramePr>
@@ -4923,7 +4909,7 @@
               <a:graphicData uri="http://schemas.openxmlformats.org/drawingml/2006/picture">
                 <pic:pic xmlns:pic="http://schemas.openxmlformats.org/drawingml/2006/picture">
                   <pic:nvPicPr>
-                    <pic:cNvPr id="498501505" name="Picture 1" descr="A screenshot of a computer&#10;&#10;Description automatically generated"/>
+                    <pic:cNvPr id="1072440194" name="Picture 1" descr="A screenshot of a computer&#10;&#10;Description automatically generated"/>
                     <pic:cNvPicPr/>
                   </pic:nvPicPr>
                   <pic:blipFill>
@@ -4950,21 +4936,10 @@
     </w:p>
     <w:p>
       <w:pPr>
-        <w:ind w:left="360"/>
-        <w:rPr>
-          <w:rFonts w:ascii="Times New Roman" w:hAnsi="Times New Roman" w:cs="Times New Roman"/>
-          <w:sz w:val="24"/>
-          <w:szCs w:val="24"/>
-          <w:lang w:val="en-GB"/>
-        </w:rPr>
-      </w:pPr>
-    </w:p>
-    <w:p>
-      <w:pPr>
         <w:pStyle w:val="ListParagraph"/>
         <w:numPr>
           <w:ilvl w:val="0"/>
-          <w:numId w:val="2"/>
+          <w:numId w:val="17"/>
         </w:numPr>
         <w:rPr>
           <w:rFonts w:ascii="Times New Roman" w:hAnsi="Times New Roman" w:cs="Times New Roman"/>
@@ -4980,7 +4955,7 @@
           <w:szCs w:val="24"/>
           <w:lang w:val="en-GB"/>
         </w:rPr>
-        <w:t>Ấn Next</w:t>
+        <w:t>Chọn ngôn ngữ, ấn Next</w:t>
       </w:r>
     </w:p>
     <w:p>
@@ -5002,10 +4977,10 @@
           <w:szCs w:val="24"/>
         </w:rPr>
         <w:drawing>
-          <wp:inline distT="0" distB="0" distL="0" distR="0" wp14:anchorId="25772EE7" wp14:editId="31B0836E">
+          <wp:inline distT="0" distB="0" distL="0" distR="0" wp14:anchorId="01683B9D" wp14:editId="0A847AA9">
             <wp:extent cx="3319272" cy="1828800"/>
             <wp:effectExtent l="0" t="0" r="0" b="0"/>
-            <wp:docPr id="398688158" name="Picture 1" descr="A screenshot of a computer&#10;&#10;Description automatically generated"/>
+            <wp:docPr id="1996760258" name="Picture 1" descr="A screenshot of a computer&#10;&#10;Description automatically generated"/>
             <wp:cNvGraphicFramePr>
               <a:graphicFrameLocks xmlns:a="http://schemas.openxmlformats.org/drawingml/2006/main" noChangeAspect="1"/>
             </wp:cNvGraphicFramePr>
@@ -5013,7 +4988,7 @@
               <a:graphicData uri="http://schemas.openxmlformats.org/drawingml/2006/picture">
                 <pic:pic xmlns:pic="http://schemas.openxmlformats.org/drawingml/2006/picture">
                   <pic:nvPicPr>
-                    <pic:cNvPr id="398688158" name="Picture 1" descr="A screenshot of a computer&#10;&#10;Description automatically generated"/>
+                    <pic:cNvPr id="1996760258" name="Picture 1" descr="A screenshot of a computer&#10;&#10;Description automatically generated"/>
                     <pic:cNvPicPr/>
                   </pic:nvPicPr>
                   <pic:blipFill>
@@ -5043,7 +5018,7 @@
         <w:pStyle w:val="ListParagraph"/>
         <w:numPr>
           <w:ilvl w:val="0"/>
-          <w:numId w:val="2"/>
+          <w:numId w:val="17"/>
         </w:numPr>
         <w:rPr>
           <w:rFonts w:ascii="Times New Roman" w:hAnsi="Times New Roman" w:cs="Times New Roman"/>
@@ -5059,7 +5034,7 @@
           <w:szCs w:val="24"/>
           <w:lang w:val="en-GB"/>
         </w:rPr>
-        <w:t xml:space="preserve">Chờ phần mềm chạy xong, </w:t>
+        <w:t>Ấn Next</w:t>
       </w:r>
     </w:p>
     <w:p>
@@ -5081,10 +5056,10 @@
           <w:szCs w:val="24"/>
         </w:rPr>
         <w:drawing>
-          <wp:inline distT="0" distB="0" distL="0" distR="0" wp14:anchorId="55875D26" wp14:editId="5BAECF6D">
+          <wp:inline distT="0" distB="0" distL="0" distR="0" wp14:anchorId="131E2787" wp14:editId="17625055">
             <wp:extent cx="3319272" cy="1828800"/>
             <wp:effectExtent l="0" t="0" r="0" b="0"/>
-            <wp:docPr id="413773494" name="Picture 1" descr="A screenshot of a computer&#10;&#10;Description automatically generated"/>
+            <wp:docPr id="498501505" name="Picture 1" descr="A screenshot of a computer&#10;&#10;Description automatically generated"/>
             <wp:cNvGraphicFramePr>
               <a:graphicFrameLocks xmlns:a="http://schemas.openxmlformats.org/drawingml/2006/main" noChangeAspect="1"/>
             </wp:cNvGraphicFramePr>
@@ -5092,7 +5067,7 @@
               <a:graphicData uri="http://schemas.openxmlformats.org/drawingml/2006/picture">
                 <pic:pic xmlns:pic="http://schemas.openxmlformats.org/drawingml/2006/picture">
                   <pic:nvPicPr>
-                    <pic:cNvPr id="413773494" name="Picture 1" descr="A screenshot of a computer&#10;&#10;Description automatically generated"/>
+                    <pic:cNvPr id="498501505" name="Picture 1" descr="A screenshot of a computer&#10;&#10;Description automatically generated"/>
                     <pic:cNvPicPr/>
                   </pic:nvPicPr>
                   <pic:blipFill>
@@ -5119,10 +5094,21 @@
     </w:p>
     <w:p>
       <w:pPr>
+        <w:ind w:left="360"/>
+        <w:rPr>
+          <w:rFonts w:ascii="Times New Roman" w:hAnsi="Times New Roman" w:cs="Times New Roman"/>
+          <w:sz w:val="24"/>
+          <w:szCs w:val="24"/>
+          <w:lang w:val="en-GB"/>
+        </w:rPr>
+      </w:pPr>
+    </w:p>
+    <w:p>
+      <w:pPr>
         <w:pStyle w:val="ListParagraph"/>
         <w:numPr>
           <w:ilvl w:val="0"/>
-          <w:numId w:val="2"/>
+          <w:numId w:val="17"/>
         </w:numPr>
         <w:rPr>
           <w:rFonts w:ascii="Times New Roman" w:hAnsi="Times New Roman" w:cs="Times New Roman"/>
@@ -5138,16 +5124,7 @@
           <w:szCs w:val="24"/>
           <w:lang w:val="en-GB"/>
         </w:rPr>
-        <w:t xml:space="preserve">Để cài đặt PostGIS, bạn phải tích chọn Launch StackBuilder at exit: Chọn như hình rồi </w:t>
-      </w:r>
-      <w:r>
-        <w:rPr>
-          <w:rFonts w:ascii="Times New Roman" w:hAnsi="Times New Roman" w:cs="Times New Roman"/>
-          <w:sz w:val="24"/>
-          <w:szCs w:val="24"/>
-          <w:lang w:val="en-GB"/>
-        </w:rPr>
-        <w:t>Ấn Finish</w:t>
+        <w:t>Ấn Next</w:t>
       </w:r>
     </w:p>
     <w:p>
@@ -5170,10 +5147,10 @@
         </w:rPr>
         <w:lastRenderedPageBreak/>
         <w:drawing>
-          <wp:inline distT="0" distB="0" distL="0" distR="0" wp14:anchorId="001FD826" wp14:editId="5C5878D7">
+          <wp:inline distT="0" distB="0" distL="0" distR="0" wp14:anchorId="25772EE7" wp14:editId="31B0836E">
             <wp:extent cx="3319272" cy="1828800"/>
             <wp:effectExtent l="0" t="0" r="0" b="0"/>
-            <wp:docPr id="513781504" name="Picture 1" descr="A screenshot of a computer&#10;&#10;Description automatically generated"/>
+            <wp:docPr id="398688158" name="Picture 1" descr="A screenshot of a computer&#10;&#10;Description automatically generated"/>
             <wp:cNvGraphicFramePr>
               <a:graphicFrameLocks xmlns:a="http://schemas.openxmlformats.org/drawingml/2006/main" noChangeAspect="1"/>
             </wp:cNvGraphicFramePr>
@@ -5181,7 +5158,7 @@
               <a:graphicData uri="http://schemas.openxmlformats.org/drawingml/2006/picture">
                 <pic:pic xmlns:pic="http://schemas.openxmlformats.org/drawingml/2006/picture">
                   <pic:nvPicPr>
-                    <pic:cNvPr id="513781504" name="Picture 1" descr="A screenshot of a computer&#10;&#10;Description automatically generated"/>
+                    <pic:cNvPr id="398688158" name="Picture 1" descr="A screenshot of a computer&#10;&#10;Description automatically generated"/>
                     <pic:cNvPicPr/>
                   </pic:nvPicPr>
                   <pic:blipFill>
@@ -5208,67 +5185,10 @@
     </w:p>
     <w:p>
       <w:pPr>
-        <w:pStyle w:val="Heading3"/>
-        <w:spacing w:after="120" w:line="360" w:lineRule="auto"/>
-        <w:ind w:left="360"/>
-        <w:rPr>
-          <w:rFonts w:cs="Times New Roman"/>
-          <w:sz w:val="24"/>
-          <w:szCs w:val="24"/>
-          <w:lang w:val="en-GB"/>
-        </w:rPr>
-      </w:pPr>
-      <w:bookmarkStart w:id="16" w:name="_Toc140401718"/>
-      <w:r>
-        <w:rPr>
-          <w:rFonts w:cs="Times New Roman"/>
-        </w:rPr>
-        <w:t>C</w:t>
-      </w:r>
-      <w:r>
-        <w:rPr>
-          <w:rFonts w:cs="Times New Roman"/>
-        </w:rPr>
-        <w:t xml:space="preserve">ài đặt </w:t>
-      </w:r>
-      <w:r>
-        <w:rPr>
-          <w:rFonts w:cs="Times New Roman"/>
-          <w:szCs w:val="28"/>
-        </w:rPr>
-        <w:t>Post</w:t>
-      </w:r>
-      <w:r>
-        <w:rPr>
-          <w:rFonts w:cs="Times New Roman"/>
-          <w:szCs w:val="28"/>
-        </w:rPr>
-        <w:t>GIS</w:t>
-      </w:r>
-      <w:r>
-        <w:rPr>
-          <w:rFonts w:cs="Times New Roman"/>
-          <w:szCs w:val="28"/>
-          <w:lang w:val="en-GB"/>
-        </w:rPr>
-        <w:t xml:space="preserve"> </w:t>
-      </w:r>
-      <w:r>
-        <w:rPr>
-          <w:rFonts w:cs="Times New Roman"/>
-          <w:szCs w:val="28"/>
-          <w:lang w:val="en-GB"/>
-        </w:rPr>
-        <w:t>3.3</w:t>
-      </w:r>
-      <w:bookmarkEnd w:id="16"/>
-    </w:p>
-    <w:p>
-      <w:pPr>
         <w:pStyle w:val="ListParagraph"/>
         <w:numPr>
           <w:ilvl w:val="0"/>
-          <w:numId w:val="12"/>
+          <w:numId w:val="17"/>
         </w:numPr>
         <w:rPr>
           <w:rFonts w:ascii="Times New Roman" w:hAnsi="Times New Roman" w:cs="Times New Roman"/>
@@ -5284,12 +5204,12 @@
           <w:szCs w:val="24"/>
           <w:lang w:val="en-GB"/>
         </w:rPr>
-        <w:t>Chọn Instance PostgreSQL, ấn Next</w:t>
-      </w:r>
-    </w:p>
-    <w:p>
-      <w:pPr>
-        <w:pStyle w:val="ListParagraph"/>
+        <w:t xml:space="preserve">Chờ phần mềm chạy xong, </w:t>
+      </w:r>
+    </w:p>
+    <w:p>
+      <w:pPr>
+        <w:ind w:left="360"/>
         <w:jc w:val="center"/>
         <w:rPr>
           <w:rFonts w:ascii="Times New Roman" w:hAnsi="Times New Roman" w:cs="Times New Roman"/>
@@ -5306,10 +5226,10 @@
           <w:szCs w:val="24"/>
         </w:rPr>
         <w:drawing>
-          <wp:inline distT="0" distB="0" distL="0" distR="0" wp14:anchorId="3428820D" wp14:editId="4920ADB1">
+          <wp:inline distT="0" distB="0" distL="0" distR="0" wp14:anchorId="55875D26" wp14:editId="5BAECF6D">
             <wp:extent cx="3319272" cy="1828800"/>
             <wp:effectExtent l="0" t="0" r="0" b="0"/>
-            <wp:docPr id="2024637320" name="Picture 1" descr="A screenshot of a computer program&#10;&#10;Description automatically generated"/>
+            <wp:docPr id="413773494" name="Picture 1" descr="A screenshot of a computer&#10;&#10;Description automatically generated"/>
             <wp:cNvGraphicFramePr>
               <a:graphicFrameLocks xmlns:a="http://schemas.openxmlformats.org/drawingml/2006/main" noChangeAspect="1"/>
             </wp:cNvGraphicFramePr>
@@ -5317,7 +5237,7 @@
               <a:graphicData uri="http://schemas.openxmlformats.org/drawingml/2006/picture">
                 <pic:pic xmlns:pic="http://schemas.openxmlformats.org/drawingml/2006/picture">
                   <pic:nvPicPr>
-                    <pic:cNvPr id="2024637320" name="Picture 1" descr="A screenshot of a computer program&#10;&#10;Description automatically generated"/>
+                    <pic:cNvPr id="413773494" name="Picture 1" descr="A screenshot of a computer&#10;&#10;Description automatically generated"/>
                     <pic:cNvPicPr/>
                   </pic:nvPicPr>
                   <pic:blipFill>
@@ -5347,7 +5267,7 @@
         <w:pStyle w:val="ListParagraph"/>
         <w:numPr>
           <w:ilvl w:val="0"/>
-          <w:numId w:val="12"/>
+          <w:numId w:val="17"/>
         </w:numPr>
         <w:rPr>
           <w:rFonts w:ascii="Times New Roman" w:hAnsi="Times New Roman" w:cs="Times New Roman"/>
@@ -5363,12 +5283,21 @@
           <w:szCs w:val="24"/>
           <w:lang w:val="en-GB"/>
         </w:rPr>
-        <w:t>Tích chọn PostGIS 3.3, ấn Next</w:t>
-      </w:r>
-    </w:p>
-    <w:p>
-      <w:pPr>
-        <w:pStyle w:val="ListParagraph"/>
+        <w:t xml:space="preserve">Để cài đặt PostGIS, bạn phải tích chọn Launch StackBuilder at exit: Chọn như hình rồi </w:t>
+      </w:r>
+      <w:r>
+        <w:rPr>
+          <w:rFonts w:ascii="Times New Roman" w:hAnsi="Times New Roman" w:cs="Times New Roman"/>
+          <w:sz w:val="24"/>
+          <w:szCs w:val="24"/>
+          <w:lang w:val="en-GB"/>
+        </w:rPr>
+        <w:t>Ấn Finish</w:t>
+      </w:r>
+    </w:p>
+    <w:p>
+      <w:pPr>
+        <w:ind w:left="360"/>
         <w:jc w:val="center"/>
         <w:rPr>
           <w:rFonts w:ascii="Times New Roman" w:hAnsi="Times New Roman" w:cs="Times New Roman"/>
@@ -5385,10 +5314,10 @@
           <w:szCs w:val="24"/>
         </w:rPr>
         <w:drawing>
-          <wp:inline distT="0" distB="0" distL="0" distR="0" wp14:anchorId="2CEC30AF" wp14:editId="05B43420">
+          <wp:inline distT="0" distB="0" distL="0" distR="0" wp14:anchorId="001FD826" wp14:editId="5C5878D7">
             <wp:extent cx="3319272" cy="1828800"/>
             <wp:effectExtent l="0" t="0" r="0" b="0"/>
-            <wp:docPr id="2140671733" name="Picture 1" descr="A screenshot of a computer&#10;&#10;Description automatically generated"/>
+            <wp:docPr id="513781504" name="Picture 1" descr="A screenshot of a computer&#10;&#10;Description automatically generated"/>
             <wp:cNvGraphicFramePr>
               <a:graphicFrameLocks xmlns:a="http://schemas.openxmlformats.org/drawingml/2006/main" noChangeAspect="1"/>
             </wp:cNvGraphicFramePr>
@@ -5396,7 +5325,7 @@
               <a:graphicData uri="http://schemas.openxmlformats.org/drawingml/2006/picture">
                 <pic:pic xmlns:pic="http://schemas.openxmlformats.org/drawingml/2006/picture">
                   <pic:nvPicPr>
-                    <pic:cNvPr id="2140671733" name="Picture 1" descr="A screenshot of a computer&#10;&#10;Description automatically generated"/>
+                    <pic:cNvPr id="513781504" name="Picture 1" descr="A screenshot of a computer&#10;&#10;Description automatically generated"/>
                     <pic:cNvPicPr/>
                   </pic:nvPicPr>
                   <pic:blipFill>
@@ -5423,6 +5352,171 @@
     </w:p>
     <w:p>
       <w:pPr>
+        <w:pStyle w:val="Heading4"/>
+        <w:rPr>
+          <w:b w:val="0"/>
+        </w:rPr>
+      </w:pPr>
+      <w:r>
+        <w:rPr>
+          <w:b w:val="0"/>
+        </w:rPr>
+        <w:t xml:space="preserve">Cấu hình </w:t>
+      </w:r>
+      <w:r>
+        <w:rPr>
+          <w:b w:val="0"/>
+        </w:rPr>
+        <w:t>CSDL</w:t>
+      </w:r>
+    </w:p>
+    <w:p>
+      <w:pPr>
+        <w:ind w:left="360"/>
+        <w:jc w:val="center"/>
+        <w:rPr>
+          <w:rFonts w:ascii="Times New Roman" w:hAnsi="Times New Roman" w:cs="Times New Roman"/>
+          <w:sz w:val="24"/>
+          <w:szCs w:val="24"/>
+          <w:lang w:val="en-GB"/>
+        </w:rPr>
+      </w:pPr>
+    </w:p>
+    <w:p>
+      <w:pPr>
+        <w:pStyle w:val="Heading3"/>
+        <w:spacing w:after="120" w:line="360" w:lineRule="auto"/>
+        <w:ind w:left="360"/>
+        <w:rPr>
+          <w:rFonts w:cs="Times New Roman"/>
+          <w:sz w:val="24"/>
+          <w:szCs w:val="24"/>
+          <w:lang w:val="en-GB"/>
+        </w:rPr>
+      </w:pPr>
+      <w:bookmarkStart w:id="15" w:name="_Toc140401718"/>
+      <w:r>
+        <w:rPr>
+          <w:rFonts w:cs="Times New Roman"/>
+          <w:sz w:val="24"/>
+          <w:szCs w:val="24"/>
+          <w:lang w:val="en-GB"/>
+        </w:rPr>
+        <w:lastRenderedPageBreak/>
+        <w:t>Cài đặt Redis</w:t>
+      </w:r>
+    </w:p>
+    <w:p>
+      <w:pPr>
+        <w:pStyle w:val="Heading4"/>
+        <w:rPr>
+          <w:b w:val="0"/>
+        </w:rPr>
+      </w:pPr>
+      <w:r>
+        <w:rPr>
+          <w:b w:val="0"/>
+        </w:rPr>
+        <w:t>C</w:t>
+      </w:r>
+      <w:r>
+        <w:rPr>
+          <w:b w:val="0"/>
+        </w:rPr>
+        <w:t>ài đặt</w:t>
+      </w:r>
+      <w:r>
+        <w:rPr>
+          <w:b w:val="0"/>
+        </w:rPr>
+        <w:t xml:space="preserve"> phần mềm</w:t>
+      </w:r>
+    </w:p>
+    <w:p>
+      <w:pPr>
+        <w:pStyle w:val="Heading4"/>
+        <w:rPr>
+          <w:b w:val="0"/>
+        </w:rPr>
+      </w:pPr>
+      <w:r>
+        <w:rPr>
+          <w:b w:val="0"/>
+        </w:rPr>
+        <w:t>Cấu hình hệ thố</w:t>
+      </w:r>
+      <w:r>
+        <w:rPr>
+          <w:b w:val="0"/>
+        </w:rPr>
+        <w:t>ng</w:t>
+      </w:r>
+    </w:p>
+    <w:p>
+      <w:pPr>
+        <w:rPr>
+          <w:lang w:val="en-GB" w:eastAsia="zh-CN"/>
+        </w:rPr>
+      </w:pPr>
+    </w:p>
+    <w:p>
+      <w:pPr>
+        <w:pStyle w:val="Heading3"/>
+        <w:spacing w:after="120" w:line="360" w:lineRule="auto"/>
+        <w:ind w:left="360"/>
+        <w:rPr>
+          <w:rFonts w:cs="Times New Roman"/>
+          <w:sz w:val="24"/>
+          <w:szCs w:val="24"/>
+          <w:lang w:val="en-GB"/>
+        </w:rPr>
+      </w:pPr>
+      <w:r>
+        <w:rPr>
+          <w:rFonts w:cs="Times New Roman"/>
+        </w:rPr>
+        <w:t>C</w:t>
+      </w:r>
+      <w:r>
+        <w:rPr>
+          <w:rFonts w:cs="Times New Roman"/>
+        </w:rPr>
+        <w:t xml:space="preserve">ài đặt </w:t>
+      </w:r>
+      <w:r>
+        <w:rPr>
+          <w:rFonts w:cs="Times New Roman"/>
+          <w:szCs w:val="28"/>
+        </w:rPr>
+        <w:t>Post</w:t>
+      </w:r>
+      <w:r>
+        <w:rPr>
+          <w:rFonts w:cs="Times New Roman"/>
+          <w:szCs w:val="28"/>
+        </w:rPr>
+        <w:t>GIS</w:t>
+      </w:r>
+      <w:r>
+        <w:rPr>
+          <w:rFonts w:cs="Times New Roman"/>
+          <w:szCs w:val="28"/>
+          <w:lang w:val="en-GB"/>
+        </w:rPr>
+        <w:t xml:space="preserve"> </w:t>
+      </w:r>
+      <w:r>
+        <w:rPr>
+          <w:rFonts w:cs="Times New Roman"/>
+          <w:szCs w:val="28"/>
+          <w:lang w:val="en-GB"/>
+        </w:rPr>
+        <w:t>3.3</w:t>
+      </w:r>
+      <w:bookmarkEnd w:id="15"/>
+    </w:p>
+    <w:p>
+      <w:pPr>
         <w:pStyle w:val="ListParagraph"/>
         <w:numPr>
           <w:ilvl w:val="0"/>
@@ -5442,7 +5536,7 @@
           <w:szCs w:val="24"/>
           <w:lang w:val="en-GB"/>
         </w:rPr>
-        <w:t>Ấn Next</w:t>
+        <w:t>Chọn Instance PostgreSQL, ấn Next</w:t>
       </w:r>
     </w:p>
     <w:p>
@@ -5463,12 +5557,11 @@
           <w:sz w:val="24"/>
           <w:szCs w:val="24"/>
         </w:rPr>
-        <w:lastRenderedPageBreak/>
         <w:drawing>
-          <wp:inline distT="0" distB="0" distL="0" distR="0" wp14:anchorId="1479F081" wp14:editId="6D40546A">
+          <wp:inline distT="0" distB="0" distL="0" distR="0" wp14:anchorId="3428820D" wp14:editId="4920ADB1">
             <wp:extent cx="3319272" cy="1828800"/>
             <wp:effectExtent l="0" t="0" r="0" b="0"/>
-            <wp:docPr id="1561417879" name="Picture 1" descr="A screenshot of a computer program&#10;&#10;Description automatically generated"/>
+            <wp:docPr id="2024637320" name="Picture 1" descr="A screenshot of a computer program&#10;&#10;Description automatically generated"/>
             <wp:cNvGraphicFramePr>
               <a:graphicFrameLocks xmlns:a="http://schemas.openxmlformats.org/drawingml/2006/main" noChangeAspect="1"/>
             </wp:cNvGraphicFramePr>
@@ -5476,7 +5569,7 @@
               <a:graphicData uri="http://schemas.openxmlformats.org/drawingml/2006/picture">
                 <pic:pic xmlns:pic="http://schemas.openxmlformats.org/drawingml/2006/picture">
                   <pic:nvPicPr>
-                    <pic:cNvPr id="1561417879" name="Picture 1" descr="A screenshot of a computer program&#10;&#10;Description automatically generated"/>
+                    <pic:cNvPr id="2024637320" name="Picture 1" descr="A screenshot of a computer program&#10;&#10;Description automatically generated"/>
                     <pic:cNvPicPr/>
                   </pic:nvPicPr>
                   <pic:blipFill>
@@ -5522,12 +5615,12 @@
           <w:szCs w:val="24"/>
           <w:lang w:val="en-GB"/>
         </w:rPr>
-        <w:t>Ấn Next</w:t>
-      </w:r>
-    </w:p>
-    <w:p>
-      <w:pPr>
-        <w:ind w:left="360"/>
+        <w:t>Tích chọn PostGIS 3.3, ấn Next</w:t>
+      </w:r>
+    </w:p>
+    <w:p>
+      <w:pPr>
+        <w:pStyle w:val="ListParagraph"/>
         <w:jc w:val="center"/>
         <w:rPr>
           <w:rFonts w:ascii="Times New Roman" w:hAnsi="Times New Roman" w:cs="Times New Roman"/>
@@ -5540,12 +5633,14 @@
         <w:rPr>
           <w:rFonts w:ascii="Times New Roman" w:hAnsi="Times New Roman" w:cs="Times New Roman"/>
           <w:noProof/>
+          <w:sz w:val="24"/>
+          <w:szCs w:val="24"/>
         </w:rPr>
         <w:drawing>
-          <wp:inline distT="0" distB="0" distL="0" distR="0" wp14:anchorId="04A4CAF1" wp14:editId="57F34777">
+          <wp:inline distT="0" distB="0" distL="0" distR="0" wp14:anchorId="2CEC30AF" wp14:editId="05B43420">
             <wp:extent cx="3319272" cy="1828800"/>
             <wp:effectExtent l="0" t="0" r="0" b="0"/>
-            <wp:docPr id="284849552" name="Picture 1"/>
+            <wp:docPr id="2140671733" name="Picture 1" descr="A screenshot of a computer&#10;&#10;Description automatically generated"/>
             <wp:cNvGraphicFramePr>
               <a:graphicFrameLocks xmlns:a="http://schemas.openxmlformats.org/drawingml/2006/main" noChangeAspect="1"/>
             </wp:cNvGraphicFramePr>
@@ -5553,7 +5648,7 @@
               <a:graphicData uri="http://schemas.openxmlformats.org/drawingml/2006/picture">
                 <pic:pic xmlns:pic="http://schemas.openxmlformats.org/drawingml/2006/picture">
                   <pic:nvPicPr>
-                    <pic:cNvPr id="284849552" name=""/>
+                    <pic:cNvPr id="2140671733" name="Picture 1" descr="A screenshot of a computer&#10;&#10;Description automatically generated"/>
                     <pic:cNvPicPr/>
                   </pic:nvPicPr>
                   <pic:blipFill>
@@ -5599,7 +5694,7 @@
           <w:szCs w:val="24"/>
           <w:lang w:val="en-GB"/>
         </w:rPr>
-        <w:t>I Agree</w:t>
+        <w:t>Ấn Next</w:t>
       </w:r>
     </w:p>
     <w:p>
@@ -5621,10 +5716,10 @@
           <w:szCs w:val="24"/>
         </w:rPr>
         <w:drawing>
-          <wp:inline distT="0" distB="0" distL="0" distR="0" wp14:anchorId="3DFF6CFC" wp14:editId="2B097BDF">
+          <wp:inline distT="0" distB="0" distL="0" distR="0" wp14:anchorId="1479F081" wp14:editId="6D40546A">
             <wp:extent cx="3319272" cy="1828800"/>
             <wp:effectExtent l="0" t="0" r="0" b="0"/>
-            <wp:docPr id="404411750" name="Picture 1" descr="A screenshot of a computer&#10;&#10;Description automatically generated"/>
+            <wp:docPr id="1561417879" name="Picture 1" descr="A screenshot of a computer program&#10;&#10;Description automatically generated"/>
             <wp:cNvGraphicFramePr>
               <a:graphicFrameLocks xmlns:a="http://schemas.openxmlformats.org/drawingml/2006/main" noChangeAspect="1"/>
             </wp:cNvGraphicFramePr>
@@ -5632,7 +5727,7 @@
               <a:graphicData uri="http://schemas.openxmlformats.org/drawingml/2006/picture">
                 <pic:pic xmlns:pic="http://schemas.openxmlformats.org/drawingml/2006/picture">
                   <pic:nvPicPr>
-                    <pic:cNvPr id="404411750" name="Picture 1" descr="A screenshot of a computer&#10;&#10;Description automatically generated"/>
+                    <pic:cNvPr id="1561417879" name="Picture 1" descr="A screenshot of a computer program&#10;&#10;Description automatically generated"/>
                     <pic:cNvPicPr/>
                   </pic:nvPicPr>
                   <pic:blipFill>
@@ -5683,7 +5778,7 @@
     </w:p>
     <w:p>
       <w:pPr>
-        <w:pStyle w:val="ListParagraph"/>
+        <w:ind w:left="360"/>
         <w:jc w:val="center"/>
         <w:rPr>
           <w:rFonts w:ascii="Times New Roman" w:hAnsi="Times New Roman" w:cs="Times New Roman"/>
@@ -5696,14 +5791,13 @@
         <w:rPr>
           <w:rFonts w:ascii="Times New Roman" w:hAnsi="Times New Roman" w:cs="Times New Roman"/>
           <w:noProof/>
-          <w:sz w:val="24"/>
-          <w:szCs w:val="24"/>
-        </w:rPr>
+        </w:rPr>
+        <w:lastRenderedPageBreak/>
         <w:drawing>
-          <wp:inline distT="0" distB="0" distL="0" distR="0" wp14:anchorId="696772BF" wp14:editId="25E1D31C">
+          <wp:inline distT="0" distB="0" distL="0" distR="0" wp14:anchorId="04A4CAF1" wp14:editId="57F34777">
             <wp:extent cx="3319272" cy="1828800"/>
             <wp:effectExtent l="0" t="0" r="0" b="0"/>
-            <wp:docPr id="1013793527" name="Picture 1" descr="A screenshot of a computer&#10;&#10;Description automatically generated"/>
+            <wp:docPr id="284849552" name="Picture 1"/>
             <wp:cNvGraphicFramePr>
               <a:graphicFrameLocks xmlns:a="http://schemas.openxmlformats.org/drawingml/2006/main" noChangeAspect="1"/>
             </wp:cNvGraphicFramePr>
@@ -5711,7 +5805,7 @@
               <a:graphicData uri="http://schemas.openxmlformats.org/drawingml/2006/picture">
                 <pic:pic xmlns:pic="http://schemas.openxmlformats.org/drawingml/2006/picture">
                   <pic:nvPicPr>
-                    <pic:cNvPr id="1013793527" name="Picture 1" descr="A screenshot of a computer&#10;&#10;Description automatically generated"/>
+                    <pic:cNvPr id="284849552" name=""/>
                     <pic:cNvPicPr/>
                   </pic:nvPicPr>
                   <pic:blipFill>
@@ -5757,13 +5851,12 @@
           <w:szCs w:val="24"/>
           <w:lang w:val="en-GB"/>
         </w:rPr>
-        <w:lastRenderedPageBreak/>
-        <w:t>Chọn thư mục lưu, ấn Next</w:t>
-      </w:r>
-    </w:p>
-    <w:p>
-      <w:pPr>
-        <w:ind w:left="360"/>
+        <w:t>I Agree</w:t>
+      </w:r>
+    </w:p>
+    <w:p>
+      <w:pPr>
+        <w:pStyle w:val="ListParagraph"/>
         <w:jc w:val="center"/>
         <w:rPr>
           <w:rFonts w:ascii="Times New Roman" w:hAnsi="Times New Roman" w:cs="Times New Roman"/>
@@ -5780,10 +5873,10 @@
           <w:szCs w:val="24"/>
         </w:rPr>
         <w:drawing>
-          <wp:inline distT="0" distB="0" distL="0" distR="0" wp14:anchorId="076B3F9C" wp14:editId="636C9C61">
+          <wp:inline distT="0" distB="0" distL="0" distR="0" wp14:anchorId="3DFF6CFC" wp14:editId="2B097BDF">
             <wp:extent cx="3319272" cy="1828800"/>
             <wp:effectExtent l="0" t="0" r="0" b="0"/>
-            <wp:docPr id="803859439" name="Picture 1" descr="A screenshot of a computer&#10;&#10;Description automatically generated"/>
+            <wp:docPr id="404411750" name="Picture 1" descr="A screenshot of a computer&#10;&#10;Description automatically generated"/>
             <wp:cNvGraphicFramePr>
               <a:graphicFrameLocks xmlns:a="http://schemas.openxmlformats.org/drawingml/2006/main" noChangeAspect="1"/>
             </wp:cNvGraphicFramePr>
@@ -5791,7 +5884,7 @@
               <a:graphicData uri="http://schemas.openxmlformats.org/drawingml/2006/picture">
                 <pic:pic xmlns:pic="http://schemas.openxmlformats.org/drawingml/2006/picture">
                   <pic:nvPicPr>
-                    <pic:cNvPr id="803859439" name="Picture 1" descr="A screenshot of a computer&#10;&#10;Description automatically generated"/>
+                    <pic:cNvPr id="404411750" name="Picture 1" descr="A screenshot of a computer&#10;&#10;Description automatically generated"/>
                     <pic:cNvPicPr/>
                   </pic:nvPicPr>
                   <pic:blipFill>
@@ -5837,7 +5930,7 @@
           <w:szCs w:val="24"/>
           <w:lang w:val="en-GB"/>
         </w:rPr>
-        <w:t>Finish</w:t>
+        <w:t>Ấn Next</w:t>
       </w:r>
     </w:p>
     <w:p>
@@ -5859,10 +5952,10 @@
           <w:szCs w:val="24"/>
         </w:rPr>
         <w:drawing>
-          <wp:inline distT="0" distB="0" distL="0" distR="0" wp14:anchorId="7D5098D4" wp14:editId="58B832D1">
+          <wp:inline distT="0" distB="0" distL="0" distR="0" wp14:anchorId="696772BF" wp14:editId="25E1D31C">
             <wp:extent cx="3319272" cy="1828800"/>
             <wp:effectExtent l="0" t="0" r="0" b="0"/>
-            <wp:docPr id="1746083669" name="Picture 1" descr="A screenshot of a computer&#10;&#10;Description automatically generated"/>
+            <wp:docPr id="1013793527" name="Picture 1" descr="A screenshot of a computer&#10;&#10;Description automatically generated"/>
             <wp:cNvGraphicFramePr>
               <a:graphicFrameLocks xmlns:a="http://schemas.openxmlformats.org/drawingml/2006/main" noChangeAspect="1"/>
             </wp:cNvGraphicFramePr>
@@ -5870,7 +5963,7 @@
               <a:graphicData uri="http://schemas.openxmlformats.org/drawingml/2006/picture">
                 <pic:pic xmlns:pic="http://schemas.openxmlformats.org/drawingml/2006/picture">
                   <pic:nvPicPr>
-                    <pic:cNvPr id="1746083669" name="Picture 1" descr="A screenshot of a computer&#10;&#10;Description automatically generated"/>
+                    <pic:cNvPr id="1013793527" name="Picture 1" descr="A screenshot of a computer&#10;&#10;Description automatically generated"/>
                     <pic:cNvPicPr/>
                   </pic:nvPicPr>
                   <pic:blipFill>
@@ -5897,6 +5990,165 @@
     </w:p>
     <w:p>
       <w:pPr>
+        <w:pStyle w:val="ListParagraph"/>
+        <w:numPr>
+          <w:ilvl w:val="0"/>
+          <w:numId w:val="12"/>
+        </w:numPr>
+        <w:rPr>
+          <w:rFonts w:ascii="Times New Roman" w:hAnsi="Times New Roman" w:cs="Times New Roman"/>
+          <w:sz w:val="24"/>
+          <w:szCs w:val="24"/>
+          <w:lang w:val="en-GB"/>
+        </w:rPr>
+      </w:pPr>
+      <w:r>
+        <w:rPr>
+          <w:rFonts w:ascii="Times New Roman" w:hAnsi="Times New Roman" w:cs="Times New Roman"/>
+          <w:sz w:val="24"/>
+          <w:szCs w:val="24"/>
+          <w:lang w:val="en-GB"/>
+        </w:rPr>
+        <w:t>Chọn thư mục lưu, ấn Next</w:t>
+      </w:r>
+    </w:p>
+    <w:p>
+      <w:pPr>
+        <w:ind w:left="360"/>
+        <w:jc w:val="center"/>
+        <w:rPr>
+          <w:rFonts w:ascii="Times New Roman" w:hAnsi="Times New Roman" w:cs="Times New Roman"/>
+          <w:sz w:val="24"/>
+          <w:szCs w:val="24"/>
+          <w:lang w:val="en-GB"/>
+        </w:rPr>
+      </w:pPr>
+      <w:r>
+        <w:rPr>
+          <w:rFonts w:ascii="Times New Roman" w:hAnsi="Times New Roman" w:cs="Times New Roman"/>
+          <w:noProof/>
+          <w:sz w:val="24"/>
+          <w:szCs w:val="24"/>
+        </w:rPr>
+        <w:drawing>
+          <wp:inline distT="0" distB="0" distL="0" distR="0" wp14:anchorId="076B3F9C" wp14:editId="636C9C61">
+            <wp:extent cx="3319272" cy="1828800"/>
+            <wp:effectExtent l="0" t="0" r="0" b="0"/>
+            <wp:docPr id="803859439" name="Picture 1" descr="A screenshot of a computer&#10;&#10;Description automatically generated"/>
+            <wp:cNvGraphicFramePr>
+              <a:graphicFrameLocks xmlns:a="http://schemas.openxmlformats.org/drawingml/2006/main" noChangeAspect="1"/>
+            </wp:cNvGraphicFramePr>
+            <a:graphic xmlns:a="http://schemas.openxmlformats.org/drawingml/2006/main">
+              <a:graphicData uri="http://schemas.openxmlformats.org/drawingml/2006/picture">
+                <pic:pic xmlns:pic="http://schemas.openxmlformats.org/drawingml/2006/picture">
+                  <pic:nvPicPr>
+                    <pic:cNvPr id="803859439" name="Picture 1" descr="A screenshot of a computer&#10;&#10;Description automatically generated"/>
+                    <pic:cNvPicPr/>
+                  </pic:nvPicPr>
+                  <pic:blipFill>
+                    <a:blip r:embed="rId26"/>
+                    <a:stretch>
+                      <a:fillRect/>
+                    </a:stretch>
+                  </pic:blipFill>
+                  <pic:spPr>
+                    <a:xfrm>
+                      <a:off x="0" y="0"/>
+                      <a:ext cx="3319272" cy="1828800"/>
+                    </a:xfrm>
+                    <a:prstGeom prst="rect">
+                      <a:avLst/>
+                    </a:prstGeom>
+                  </pic:spPr>
+                </pic:pic>
+              </a:graphicData>
+            </a:graphic>
+          </wp:inline>
+        </w:drawing>
+      </w:r>
+    </w:p>
+    <w:p>
+      <w:pPr>
+        <w:pStyle w:val="ListParagraph"/>
+        <w:numPr>
+          <w:ilvl w:val="0"/>
+          <w:numId w:val="12"/>
+        </w:numPr>
+        <w:rPr>
+          <w:rFonts w:ascii="Times New Roman" w:hAnsi="Times New Roman" w:cs="Times New Roman"/>
+          <w:sz w:val="24"/>
+          <w:szCs w:val="24"/>
+          <w:lang w:val="en-GB"/>
+        </w:rPr>
+      </w:pPr>
+      <w:r>
+        <w:rPr>
+          <w:rFonts w:ascii="Times New Roman" w:hAnsi="Times New Roman" w:cs="Times New Roman"/>
+          <w:sz w:val="24"/>
+          <w:szCs w:val="24"/>
+          <w:lang w:val="en-GB"/>
+        </w:rPr>
+        <w:lastRenderedPageBreak/>
+        <w:t>Finish</w:t>
+      </w:r>
+    </w:p>
+    <w:p>
+      <w:pPr>
+        <w:pStyle w:val="ListParagraph"/>
+        <w:jc w:val="center"/>
+        <w:rPr>
+          <w:rFonts w:ascii="Times New Roman" w:hAnsi="Times New Roman" w:cs="Times New Roman"/>
+          <w:sz w:val="24"/>
+          <w:szCs w:val="24"/>
+          <w:lang w:val="en-GB"/>
+        </w:rPr>
+      </w:pPr>
+      <w:r>
+        <w:rPr>
+          <w:rFonts w:ascii="Times New Roman" w:hAnsi="Times New Roman" w:cs="Times New Roman"/>
+          <w:noProof/>
+          <w:sz w:val="24"/>
+          <w:szCs w:val="24"/>
+        </w:rPr>
+        <w:drawing>
+          <wp:inline distT="0" distB="0" distL="0" distR="0" wp14:anchorId="7D5098D4" wp14:editId="58B832D1">
+            <wp:extent cx="3319272" cy="1828800"/>
+            <wp:effectExtent l="0" t="0" r="0" b="0"/>
+            <wp:docPr id="1746083669" name="Picture 1" descr="A screenshot of a computer&#10;&#10;Description automatically generated"/>
+            <wp:cNvGraphicFramePr>
+              <a:graphicFrameLocks xmlns:a="http://schemas.openxmlformats.org/drawingml/2006/main" noChangeAspect="1"/>
+            </wp:cNvGraphicFramePr>
+            <a:graphic xmlns:a="http://schemas.openxmlformats.org/drawingml/2006/main">
+              <a:graphicData uri="http://schemas.openxmlformats.org/drawingml/2006/picture">
+                <pic:pic xmlns:pic="http://schemas.openxmlformats.org/drawingml/2006/picture">
+                  <pic:nvPicPr>
+                    <pic:cNvPr id="1746083669" name="Picture 1" descr="A screenshot of a computer&#10;&#10;Description automatically generated"/>
+                    <pic:cNvPicPr/>
+                  </pic:nvPicPr>
+                  <pic:blipFill>
+                    <a:blip r:embed="rId27"/>
+                    <a:stretch>
+                      <a:fillRect/>
+                    </a:stretch>
+                  </pic:blipFill>
+                  <pic:spPr>
+                    <a:xfrm>
+                      <a:off x="0" y="0"/>
+                      <a:ext cx="3319272" cy="1828800"/>
+                    </a:xfrm>
+                    <a:prstGeom prst="rect">
+                      <a:avLst/>
+                    </a:prstGeom>
+                  </pic:spPr>
+                </pic:pic>
+              </a:graphicData>
+            </a:graphic>
+          </wp:inline>
+        </w:drawing>
+      </w:r>
+    </w:p>
+    <w:p>
+      <w:pPr>
         <w:pStyle w:val="Heading3"/>
         <w:spacing w:after="120" w:line="360" w:lineRule="auto"/>
         <w:ind w:left="360"/>
@@ -5907,7 +6159,7 @@
           <w:lang w:val="en-GB"/>
         </w:rPr>
       </w:pPr>
-      <w:bookmarkStart w:id="17" w:name="_Toc140401719"/>
+      <w:bookmarkStart w:id="16" w:name="_Toc140401719"/>
       <w:r>
         <w:rPr>
           <w:rFonts w:cs="Times New Roman"/>
@@ -5927,7 +6179,59 @@
         </w:rPr>
         <w:t>GEO Server</w:t>
       </w:r>
-      <w:bookmarkEnd w:id="17"/>
+      <w:bookmarkEnd w:id="16"/>
+    </w:p>
+    <w:p>
+      <w:pPr>
+        <w:pStyle w:val="Heading4"/>
+        <w:rPr>
+          <w:b w:val="0"/>
+        </w:rPr>
+      </w:pPr>
+      <w:r>
+        <w:rPr>
+          <w:b w:val="0"/>
+        </w:rPr>
+        <w:t>C</w:t>
+      </w:r>
+      <w:r>
+        <w:rPr>
+          <w:b w:val="0"/>
+        </w:rPr>
+        <w:t>ài đặt</w:t>
+      </w:r>
+      <w:r>
+        <w:rPr>
+          <w:b w:val="0"/>
+        </w:rPr>
+        <w:t xml:space="preserve"> phần mềm</w:t>
+      </w:r>
+    </w:p>
+    <w:p>
+      <w:pPr>
+        <w:pStyle w:val="Heading4"/>
+        <w:rPr>
+          <w:b w:val="0"/>
+        </w:rPr>
+      </w:pPr>
+      <w:r>
+        <w:rPr>
+          <w:b w:val="0"/>
+        </w:rPr>
+        <w:t>Thiết lập</w:t>
+      </w:r>
+      <w:r>
+        <w:rPr>
+          <w:b w:val="0"/>
+        </w:rPr>
+        <w:t xml:space="preserve"> </w:t>
+      </w:r>
+      <w:r>
+        <w:rPr>
+          <w:b w:val="0"/>
+        </w:rPr>
+        <w:t>bản đồ nền</w:t>
+      </w:r>
     </w:p>
     <w:p>
       <w:pPr>
@@ -5940,6 +6244,8 @@
           <w:lang w:val="en-GB"/>
         </w:rPr>
       </w:pPr>
+      <w:bookmarkStart w:id="17" w:name="_GoBack"/>
+      <w:bookmarkEnd w:id="17"/>
     </w:p>
     <w:p>
       <w:pPr>
@@ -5964,9 +6270,45 @@
         <w:rPr>
           <w:rFonts w:cs="Times New Roman"/>
         </w:rPr>
+        <w:t>Cài đặt AuthServer</w:t>
+      </w:r>
+    </w:p>
+    <w:p>
+      <w:pPr>
+        <w:pStyle w:val="Heading4"/>
+        <w:rPr>
+          <w:b w:val="0"/>
+        </w:rPr>
+      </w:pPr>
+      <w:r>
+        <w:rPr>
+          <w:b w:val="0"/>
+        </w:rPr>
         <w:t>Chuẩn bị file cài đặt</w:t>
       </w:r>
       <w:bookmarkEnd w:id="19"/>
+    </w:p>
+    <w:p>
+      <w:pPr>
+        <w:pStyle w:val="Heading4"/>
+        <w:rPr>
+          <w:b w:val="0"/>
+        </w:rPr>
+      </w:pPr>
+      <w:bookmarkStart w:id="20" w:name="_Toc140401722"/>
+      <w:r>
+        <w:rPr>
+          <w:b w:val="0"/>
+        </w:rPr>
+        <w:t>Cấu hình hệ thống trên IIS</w:t>
+      </w:r>
+      <w:bookmarkEnd w:id="20"/>
+      <w:r>
+        <w:rPr>
+          <w:b w:val="0"/>
+        </w:rPr>
+        <w:t xml:space="preserve"> 10</w:t>
+      </w:r>
     </w:p>
     <w:p>
       <w:pPr>
@@ -5976,20 +6318,121 @@
           <w:rFonts w:cs="Times New Roman"/>
         </w:rPr>
       </w:pPr>
-      <w:bookmarkStart w:id="20" w:name="_Toc140401722"/>
       <w:r>
         <w:rPr>
           <w:rFonts w:cs="Times New Roman"/>
         </w:rPr>
-        <w:t>Cấu hình</w:t>
+        <w:t xml:space="preserve">Cài đặt </w:t>
       </w:r>
       <w:r>
         <w:rPr>
           <w:rFonts w:cs="Times New Roman"/>
         </w:rPr>
-        <w:t xml:space="preserve"> hệ thống trên IIS</w:t>
-      </w:r>
-      <w:bookmarkEnd w:id="20"/>
+        <w:t>API</w:t>
+      </w:r>
+      <w:r>
+        <w:rPr>
+          <w:rFonts w:cs="Times New Roman"/>
+        </w:rPr>
+        <w:t>Server</w:t>
+      </w:r>
+    </w:p>
+    <w:p>
+      <w:pPr>
+        <w:pStyle w:val="Heading4"/>
+        <w:rPr>
+          <w:b w:val="0"/>
+        </w:rPr>
+      </w:pPr>
+      <w:r>
+        <w:rPr>
+          <w:b w:val="0"/>
+        </w:rPr>
+        <w:t>Chuẩn bị file cài đặt</w:t>
+      </w:r>
+    </w:p>
+    <w:p>
+      <w:pPr>
+        <w:pStyle w:val="Heading4"/>
+        <w:rPr>
+          <w:b w:val="0"/>
+        </w:rPr>
+      </w:pPr>
+      <w:r>
+        <w:rPr>
+          <w:b w:val="0"/>
+        </w:rPr>
+        <w:t>Cấu hình hệ thống trên IIS 10</w:t>
+      </w:r>
+    </w:p>
+    <w:p>
+      <w:pPr>
+        <w:pStyle w:val="Heading3"/>
+        <w:spacing w:after="120" w:line="360" w:lineRule="auto"/>
+        <w:rPr>
+          <w:rFonts w:cs="Times New Roman"/>
+        </w:rPr>
+      </w:pPr>
+      <w:r>
+        <w:rPr>
+          <w:rFonts w:cs="Times New Roman"/>
+        </w:rPr>
+        <w:t xml:space="preserve">Cài đặt </w:t>
+      </w:r>
+      <w:r>
+        <w:rPr>
+          <w:rFonts w:cs="Times New Roman"/>
+        </w:rPr>
+        <w:t>Web</w:t>
+      </w:r>
+      <w:r>
+        <w:rPr>
+          <w:rFonts w:cs="Times New Roman"/>
+        </w:rPr>
+        <w:t>Server</w:t>
+      </w:r>
+    </w:p>
+    <w:p>
+      <w:pPr>
+        <w:pStyle w:val="Heading4"/>
+        <w:rPr>
+          <w:b w:val="0"/>
+        </w:rPr>
+      </w:pPr>
+      <w:r>
+        <w:rPr>
+          <w:b w:val="0"/>
+        </w:rPr>
+        <w:t>Chuẩn bị file cài đặt</w:t>
+      </w:r>
+    </w:p>
+    <w:p>
+      <w:pPr>
+        <w:pStyle w:val="Heading4"/>
+        <w:rPr>
+          <w:b w:val="0"/>
+        </w:rPr>
+      </w:pPr>
+      <w:r>
+        <w:rPr>
+          <w:b w:val="0"/>
+        </w:rPr>
+        <w:t>Cấu hình hệ thống trên IIS 10</w:t>
+      </w:r>
+    </w:p>
+    <w:p>
+      <w:pPr>
+        <w:rPr>
+          <w:lang w:eastAsia="zh-CN"/>
+        </w:rPr>
+      </w:pPr>
+    </w:p>
+    <w:p>
+      <w:pPr>
+        <w:rPr>
+          <w:lang w:eastAsia="zh-CN"/>
+        </w:rPr>
+      </w:pPr>
     </w:p>
     <w:p>
       <w:pPr>
@@ -6016,6 +6459,208 @@
 <file path=word/numbering.xml><?xml version="1.0" encoding="utf-8"?>
 <w:numbering xmlns:wpc="http://schemas.microsoft.com/office/word/2010/wordprocessingCanvas" xmlns:cx="http://schemas.microsoft.com/office/drawing/2014/chartex" xmlns:mc="http://schemas.openxmlformats.org/markup-compatibility/2006" xmlns:o="urn:schemas-microsoft-com:office:office" xmlns:r="http://schemas.openxmlformats.org/officeDocument/2006/relationships" xmlns:m="http://schemas.openxmlformats.org/officeDocument/2006/math" xmlns:v="urn:schemas-microsoft-com:vml" xmlns:wp14="http://schemas.microsoft.com/office/word/2010/wordprocessingDrawing" xmlns:wp="http://schemas.openxmlformats.org/drawingml/2006/wordprocessingDrawing" xmlns:w10="urn:schemas-microsoft-com:office:word" xmlns:w="http://schemas.openxmlformats.org/wordprocessingml/2006/main" xmlns:w14="http://schemas.microsoft.com/office/word/2010/wordml" xmlns:w15="http://schemas.microsoft.com/office/word/2012/wordml" xmlns:w16se="http://schemas.microsoft.com/office/word/2015/wordml/symex" xmlns:wpg="http://schemas.microsoft.com/office/word/2010/wordprocessingGroup" xmlns:wpi="http://schemas.microsoft.com/office/word/2010/wordprocessingInk" xmlns:wne="http://schemas.microsoft.com/office/word/2006/wordml" xmlns:wps="http://schemas.microsoft.com/office/word/2010/wordprocessingShape" mc:Ignorable="w14 w15 w16se wp14">
   <w:abstractNum w:abstractNumId="0" w15:restartNumberingAfterBreak="0">
+    <w:nsid w:val="13560B63"/>
+    <w:multiLevelType w:val="hybridMultilevel"/>
+    <w:tmpl w:val="16DC3D5A"/>
+    <w:lvl w:ilvl="0" w:tplc="0409000F">
+      <w:start w:val="1"/>
+      <w:numFmt w:val="decimal"/>
+      <w:lvlText w:val="%1."/>
+      <w:lvlJc w:val="left"/>
+      <w:pPr>
+        <w:ind w:left="720" w:hanging="360"/>
+      </w:pPr>
+      <w:rPr>
+        <w:rFonts w:hint="default"/>
+      </w:rPr>
+    </w:lvl>
+    <w:lvl w:ilvl="1" w:tplc="04090019" w:tentative="1">
+      <w:start w:val="1"/>
+      <w:numFmt w:val="lowerLetter"/>
+      <w:lvlText w:val="%2."/>
+      <w:lvlJc w:val="left"/>
+      <w:pPr>
+        <w:ind w:left="1440" w:hanging="360"/>
+      </w:pPr>
+    </w:lvl>
+    <w:lvl w:ilvl="2" w:tplc="0409001B" w:tentative="1">
+      <w:start w:val="1"/>
+      <w:numFmt w:val="lowerRoman"/>
+      <w:lvlText w:val="%3."/>
+      <w:lvlJc w:val="right"/>
+      <w:pPr>
+        <w:ind w:left="2160" w:hanging="180"/>
+      </w:pPr>
+    </w:lvl>
+    <w:lvl w:ilvl="3" w:tplc="0409000F" w:tentative="1">
+      <w:start w:val="1"/>
+      <w:numFmt w:val="decimal"/>
+      <w:lvlText w:val="%4."/>
+      <w:lvlJc w:val="left"/>
+      <w:pPr>
+        <w:ind w:left="2880" w:hanging="360"/>
+      </w:pPr>
+    </w:lvl>
+    <w:lvl w:ilvl="4" w:tplc="04090019" w:tentative="1">
+      <w:start w:val="1"/>
+      <w:numFmt w:val="lowerLetter"/>
+      <w:lvlText w:val="%5."/>
+      <w:lvlJc w:val="left"/>
+      <w:pPr>
+        <w:ind w:left="3600" w:hanging="360"/>
+      </w:pPr>
+    </w:lvl>
+    <w:lvl w:ilvl="5" w:tplc="0409001B" w:tentative="1">
+      <w:start w:val="1"/>
+      <w:numFmt w:val="lowerRoman"/>
+      <w:lvlText w:val="%6."/>
+      <w:lvlJc w:val="right"/>
+      <w:pPr>
+        <w:ind w:left="4320" w:hanging="180"/>
+      </w:pPr>
+    </w:lvl>
+    <w:lvl w:ilvl="6" w:tplc="0409000F" w:tentative="1">
+      <w:start w:val="1"/>
+      <w:numFmt w:val="decimal"/>
+      <w:lvlText w:val="%7."/>
+      <w:lvlJc w:val="left"/>
+      <w:pPr>
+        <w:ind w:left="5040" w:hanging="360"/>
+      </w:pPr>
+    </w:lvl>
+    <w:lvl w:ilvl="7" w:tplc="04090019" w:tentative="1">
+      <w:start w:val="1"/>
+      <w:numFmt w:val="lowerLetter"/>
+      <w:lvlText w:val="%8."/>
+      <w:lvlJc w:val="left"/>
+      <w:pPr>
+        <w:ind w:left="5760" w:hanging="360"/>
+      </w:pPr>
+    </w:lvl>
+    <w:lvl w:ilvl="8" w:tplc="0409001B" w:tentative="1">
+      <w:start w:val="1"/>
+      <w:numFmt w:val="lowerRoman"/>
+      <w:lvlText w:val="%9."/>
+      <w:lvlJc w:val="right"/>
+      <w:pPr>
+        <w:ind w:left="6480" w:hanging="180"/>
+      </w:pPr>
+    </w:lvl>
+  </w:abstractNum>
+  <w:abstractNum w:abstractNumId="1" w15:restartNumberingAfterBreak="0">
+    <w:nsid w:val="1AB828C1"/>
+    <w:multiLevelType w:val="multilevel"/>
+    <w:tmpl w:val="74287EF6"/>
+    <w:lvl w:ilvl="0">
+      <w:start w:val="1"/>
+      <w:numFmt w:val="decimal"/>
+      <w:lvlText w:val="%1."/>
+      <w:lvlJc w:val="left"/>
+      <w:pPr>
+        <w:tabs>
+          <w:tab w:val="num" w:pos="720"/>
+        </w:tabs>
+        <w:ind w:left="720" w:hanging="360"/>
+      </w:pPr>
+    </w:lvl>
+    <w:lvl w:ilvl="1" w:tentative="1">
+      <w:start w:val="1"/>
+      <w:numFmt w:val="decimal"/>
+      <w:lvlText w:val="%2."/>
+      <w:lvlJc w:val="left"/>
+      <w:pPr>
+        <w:tabs>
+          <w:tab w:val="num" w:pos="1440"/>
+        </w:tabs>
+        <w:ind w:left="1440" w:hanging="360"/>
+      </w:pPr>
+    </w:lvl>
+    <w:lvl w:ilvl="2" w:tentative="1">
+      <w:start w:val="1"/>
+      <w:numFmt w:val="decimal"/>
+      <w:lvlText w:val="%3."/>
+      <w:lvlJc w:val="left"/>
+      <w:pPr>
+        <w:tabs>
+          <w:tab w:val="num" w:pos="2160"/>
+        </w:tabs>
+        <w:ind w:left="2160" w:hanging="360"/>
+      </w:pPr>
+    </w:lvl>
+    <w:lvl w:ilvl="3" w:tentative="1">
+      <w:start w:val="1"/>
+      <w:numFmt w:val="decimal"/>
+      <w:lvlText w:val="%4."/>
+      <w:lvlJc w:val="left"/>
+      <w:pPr>
+        <w:tabs>
+          <w:tab w:val="num" w:pos="2880"/>
+        </w:tabs>
+        <w:ind w:left="2880" w:hanging="360"/>
+      </w:pPr>
+    </w:lvl>
+    <w:lvl w:ilvl="4" w:tentative="1">
+      <w:start w:val="1"/>
+      <w:numFmt w:val="decimal"/>
+      <w:lvlText w:val="%5."/>
+      <w:lvlJc w:val="left"/>
+      <w:pPr>
+        <w:tabs>
+          <w:tab w:val="num" w:pos="3600"/>
+        </w:tabs>
+        <w:ind w:left="3600" w:hanging="360"/>
+      </w:pPr>
+    </w:lvl>
+    <w:lvl w:ilvl="5" w:tentative="1">
+      <w:start w:val="1"/>
+      <w:numFmt w:val="decimal"/>
+      <w:lvlText w:val="%6."/>
+      <w:lvlJc w:val="left"/>
+      <w:pPr>
+        <w:tabs>
+          <w:tab w:val="num" w:pos="4320"/>
+        </w:tabs>
+        <w:ind w:left="4320" w:hanging="360"/>
+      </w:pPr>
+    </w:lvl>
+    <w:lvl w:ilvl="6" w:tentative="1">
+      <w:start w:val="1"/>
+      <w:numFmt w:val="decimal"/>
+      <w:lvlText w:val="%7."/>
+      <w:lvlJc w:val="left"/>
+      <w:pPr>
+        <w:tabs>
+          <w:tab w:val="num" w:pos="5040"/>
+        </w:tabs>
+        <w:ind w:left="5040" w:hanging="360"/>
+      </w:pPr>
+    </w:lvl>
+    <w:lvl w:ilvl="7" w:tentative="1">
+      <w:start w:val="1"/>
+      <w:numFmt w:val="decimal"/>
+      <w:lvlText w:val="%8."/>
+      <w:lvlJc w:val="left"/>
+      <w:pPr>
+        <w:tabs>
+          <w:tab w:val="num" w:pos="5760"/>
+        </w:tabs>
+        <w:ind w:left="5760" w:hanging="360"/>
+      </w:pPr>
+    </w:lvl>
+    <w:lvl w:ilvl="8" w:tentative="1">
+      <w:start w:val="1"/>
+      <w:numFmt w:val="decimal"/>
+      <w:lvlText w:val="%9."/>
+      <w:lvlJc w:val="left"/>
+      <w:pPr>
+        <w:tabs>
+          <w:tab w:val="num" w:pos="6480"/>
+        </w:tabs>
+        <w:ind w:left="6480" w:hanging="360"/>
+      </w:pPr>
+    </w:lvl>
+  </w:abstractNum>
+  <w:abstractNum w:abstractNumId="2" w15:restartNumberingAfterBreak="0">
     <w:nsid w:val="2DEC731A"/>
     <w:multiLevelType w:val="hybridMultilevel"/>
     <w:tmpl w:val="16DC3D5A"/>
@@ -6104,7 +6749,233 @@
       </w:pPr>
     </w:lvl>
   </w:abstractNum>
-  <w:abstractNum w:abstractNumId="1" w15:restartNumberingAfterBreak="0">
+  <w:abstractNum w:abstractNumId="3" w15:restartNumberingAfterBreak="0">
+    <w:nsid w:val="31FB2EAE"/>
+    <w:multiLevelType w:val="multilevel"/>
+    <w:tmpl w:val="A6B0447A"/>
+    <w:lvl w:ilvl="0">
+      <w:start w:val="1"/>
+      <w:numFmt w:val="decimal"/>
+      <w:lvlText w:val="%1."/>
+      <w:lvlJc w:val="left"/>
+      <w:pPr>
+        <w:tabs>
+          <w:tab w:val="num" w:pos="720"/>
+        </w:tabs>
+        <w:ind w:left="720" w:hanging="360"/>
+      </w:pPr>
+    </w:lvl>
+    <w:lvl w:ilvl="1" w:tentative="1">
+      <w:start w:val="1"/>
+      <w:numFmt w:val="decimal"/>
+      <w:lvlText w:val="%2."/>
+      <w:lvlJc w:val="left"/>
+      <w:pPr>
+        <w:tabs>
+          <w:tab w:val="num" w:pos="1440"/>
+        </w:tabs>
+        <w:ind w:left="1440" w:hanging="360"/>
+      </w:pPr>
+    </w:lvl>
+    <w:lvl w:ilvl="2" w:tentative="1">
+      <w:start w:val="1"/>
+      <w:numFmt w:val="decimal"/>
+      <w:lvlText w:val="%3."/>
+      <w:lvlJc w:val="left"/>
+      <w:pPr>
+        <w:tabs>
+          <w:tab w:val="num" w:pos="2160"/>
+        </w:tabs>
+        <w:ind w:left="2160" w:hanging="360"/>
+      </w:pPr>
+    </w:lvl>
+    <w:lvl w:ilvl="3" w:tentative="1">
+      <w:start w:val="1"/>
+      <w:numFmt w:val="decimal"/>
+      <w:lvlText w:val="%4."/>
+      <w:lvlJc w:val="left"/>
+      <w:pPr>
+        <w:tabs>
+          <w:tab w:val="num" w:pos="2880"/>
+        </w:tabs>
+        <w:ind w:left="2880" w:hanging="360"/>
+      </w:pPr>
+    </w:lvl>
+    <w:lvl w:ilvl="4" w:tentative="1">
+      <w:start w:val="1"/>
+      <w:numFmt w:val="decimal"/>
+      <w:lvlText w:val="%5."/>
+      <w:lvlJc w:val="left"/>
+      <w:pPr>
+        <w:tabs>
+          <w:tab w:val="num" w:pos="3600"/>
+        </w:tabs>
+        <w:ind w:left="3600" w:hanging="360"/>
+      </w:pPr>
+    </w:lvl>
+    <w:lvl w:ilvl="5" w:tentative="1">
+      <w:start w:val="1"/>
+      <w:numFmt w:val="decimal"/>
+      <w:lvlText w:val="%6."/>
+      <w:lvlJc w:val="left"/>
+      <w:pPr>
+        <w:tabs>
+          <w:tab w:val="num" w:pos="4320"/>
+        </w:tabs>
+        <w:ind w:left="4320" w:hanging="360"/>
+      </w:pPr>
+    </w:lvl>
+    <w:lvl w:ilvl="6" w:tentative="1">
+      <w:start w:val="1"/>
+      <w:numFmt w:val="decimal"/>
+      <w:lvlText w:val="%7."/>
+      <w:lvlJc w:val="left"/>
+      <w:pPr>
+        <w:tabs>
+          <w:tab w:val="num" w:pos="5040"/>
+        </w:tabs>
+        <w:ind w:left="5040" w:hanging="360"/>
+      </w:pPr>
+    </w:lvl>
+    <w:lvl w:ilvl="7" w:tentative="1">
+      <w:start w:val="1"/>
+      <w:numFmt w:val="decimal"/>
+      <w:lvlText w:val="%8."/>
+      <w:lvlJc w:val="left"/>
+      <w:pPr>
+        <w:tabs>
+          <w:tab w:val="num" w:pos="5760"/>
+        </w:tabs>
+        <w:ind w:left="5760" w:hanging="360"/>
+      </w:pPr>
+    </w:lvl>
+    <w:lvl w:ilvl="8" w:tentative="1">
+      <w:start w:val="1"/>
+      <w:numFmt w:val="decimal"/>
+      <w:lvlText w:val="%9."/>
+      <w:lvlJc w:val="left"/>
+      <w:pPr>
+        <w:tabs>
+          <w:tab w:val="num" w:pos="6480"/>
+        </w:tabs>
+        <w:ind w:left="6480" w:hanging="360"/>
+      </w:pPr>
+    </w:lvl>
+  </w:abstractNum>
+  <w:abstractNum w:abstractNumId="4" w15:restartNumberingAfterBreak="0">
+    <w:nsid w:val="3546775F"/>
+    <w:multiLevelType w:val="multilevel"/>
+    <w:tmpl w:val="A6B0447A"/>
+    <w:lvl w:ilvl="0">
+      <w:start w:val="1"/>
+      <w:numFmt w:val="decimal"/>
+      <w:lvlText w:val="%1."/>
+      <w:lvlJc w:val="left"/>
+      <w:pPr>
+        <w:tabs>
+          <w:tab w:val="num" w:pos="720"/>
+        </w:tabs>
+        <w:ind w:left="720" w:hanging="360"/>
+      </w:pPr>
+    </w:lvl>
+    <w:lvl w:ilvl="1" w:tentative="1">
+      <w:start w:val="1"/>
+      <w:numFmt w:val="decimal"/>
+      <w:lvlText w:val="%2."/>
+      <w:lvlJc w:val="left"/>
+      <w:pPr>
+        <w:tabs>
+          <w:tab w:val="num" w:pos="1440"/>
+        </w:tabs>
+        <w:ind w:left="1440" w:hanging="360"/>
+      </w:pPr>
+    </w:lvl>
+    <w:lvl w:ilvl="2" w:tentative="1">
+      <w:start w:val="1"/>
+      <w:numFmt w:val="decimal"/>
+      <w:lvlText w:val="%3."/>
+      <w:lvlJc w:val="left"/>
+      <w:pPr>
+        <w:tabs>
+          <w:tab w:val="num" w:pos="2160"/>
+        </w:tabs>
+        <w:ind w:left="2160" w:hanging="360"/>
+      </w:pPr>
+    </w:lvl>
+    <w:lvl w:ilvl="3" w:tentative="1">
+      <w:start w:val="1"/>
+      <w:numFmt w:val="decimal"/>
+      <w:lvlText w:val="%4."/>
+      <w:lvlJc w:val="left"/>
+      <w:pPr>
+        <w:tabs>
+          <w:tab w:val="num" w:pos="2880"/>
+        </w:tabs>
+        <w:ind w:left="2880" w:hanging="360"/>
+      </w:pPr>
+    </w:lvl>
+    <w:lvl w:ilvl="4" w:tentative="1">
+      <w:start w:val="1"/>
+      <w:numFmt w:val="decimal"/>
+      <w:lvlText w:val="%5."/>
+      <w:lvlJc w:val="left"/>
+      <w:pPr>
+        <w:tabs>
+          <w:tab w:val="num" w:pos="3600"/>
+        </w:tabs>
+        <w:ind w:left="3600" w:hanging="360"/>
+      </w:pPr>
+    </w:lvl>
+    <w:lvl w:ilvl="5" w:tentative="1">
+      <w:start w:val="1"/>
+      <w:numFmt w:val="decimal"/>
+      <w:lvlText w:val="%6."/>
+      <w:lvlJc w:val="left"/>
+      <w:pPr>
+        <w:tabs>
+          <w:tab w:val="num" w:pos="4320"/>
+        </w:tabs>
+        <w:ind w:left="4320" w:hanging="360"/>
+      </w:pPr>
+    </w:lvl>
+    <w:lvl w:ilvl="6" w:tentative="1">
+      <w:start w:val="1"/>
+      <w:numFmt w:val="decimal"/>
+      <w:lvlText w:val="%7."/>
+      <w:lvlJc w:val="left"/>
+      <w:pPr>
+        <w:tabs>
+          <w:tab w:val="num" w:pos="5040"/>
+        </w:tabs>
+        <w:ind w:left="5040" w:hanging="360"/>
+      </w:pPr>
+    </w:lvl>
+    <w:lvl w:ilvl="7" w:tentative="1">
+      <w:start w:val="1"/>
+      <w:numFmt w:val="decimal"/>
+      <w:lvlText w:val="%8."/>
+      <w:lvlJc w:val="left"/>
+      <w:pPr>
+        <w:tabs>
+          <w:tab w:val="num" w:pos="5760"/>
+        </w:tabs>
+        <w:ind w:left="5760" w:hanging="360"/>
+      </w:pPr>
+    </w:lvl>
+    <w:lvl w:ilvl="8" w:tentative="1">
+      <w:start w:val="1"/>
+      <w:numFmt w:val="decimal"/>
+      <w:lvlText w:val="%9."/>
+      <w:lvlJc w:val="left"/>
+      <w:pPr>
+        <w:tabs>
+          <w:tab w:val="num" w:pos="6480"/>
+        </w:tabs>
+        <w:ind w:left="6480" w:hanging="360"/>
+      </w:pPr>
+    </w:lvl>
+  </w:abstractNum>
+  <w:abstractNum w:abstractNumId="5" w15:restartNumberingAfterBreak="0">
     <w:nsid w:val="39EF3F88"/>
     <w:multiLevelType w:val="multilevel"/>
     <w:tmpl w:val="5D12F268"/>
@@ -6225,7 +7096,120 @@
       </w:rPr>
     </w:lvl>
   </w:abstractNum>
-  <w:abstractNum w:abstractNumId="2" w15:restartNumberingAfterBreak="0">
+  <w:abstractNum w:abstractNumId="6" w15:restartNumberingAfterBreak="0">
+    <w:nsid w:val="3E310F30"/>
+    <w:multiLevelType w:val="multilevel"/>
+    <w:tmpl w:val="9F9EFDBE"/>
+    <w:lvl w:ilvl="0">
+      <w:start w:val="1"/>
+      <w:numFmt w:val="decimal"/>
+      <w:lvlText w:val="%1."/>
+      <w:lvlJc w:val="left"/>
+      <w:pPr>
+        <w:tabs>
+          <w:tab w:val="num" w:pos="720"/>
+        </w:tabs>
+        <w:ind w:left="720" w:hanging="360"/>
+      </w:pPr>
+    </w:lvl>
+    <w:lvl w:ilvl="1" w:tentative="1">
+      <w:start w:val="1"/>
+      <w:numFmt w:val="decimal"/>
+      <w:lvlText w:val="%2."/>
+      <w:lvlJc w:val="left"/>
+      <w:pPr>
+        <w:tabs>
+          <w:tab w:val="num" w:pos="1440"/>
+        </w:tabs>
+        <w:ind w:left="1440" w:hanging="360"/>
+      </w:pPr>
+    </w:lvl>
+    <w:lvl w:ilvl="2" w:tentative="1">
+      <w:start w:val="1"/>
+      <w:numFmt w:val="decimal"/>
+      <w:lvlText w:val="%3."/>
+      <w:lvlJc w:val="left"/>
+      <w:pPr>
+        <w:tabs>
+          <w:tab w:val="num" w:pos="2160"/>
+        </w:tabs>
+        <w:ind w:left="2160" w:hanging="360"/>
+      </w:pPr>
+    </w:lvl>
+    <w:lvl w:ilvl="3" w:tentative="1">
+      <w:start w:val="1"/>
+      <w:numFmt w:val="decimal"/>
+      <w:lvlText w:val="%4."/>
+      <w:lvlJc w:val="left"/>
+      <w:pPr>
+        <w:tabs>
+          <w:tab w:val="num" w:pos="2880"/>
+        </w:tabs>
+        <w:ind w:left="2880" w:hanging="360"/>
+      </w:pPr>
+    </w:lvl>
+    <w:lvl w:ilvl="4" w:tentative="1">
+      <w:start w:val="1"/>
+      <w:numFmt w:val="decimal"/>
+      <w:lvlText w:val="%5."/>
+      <w:lvlJc w:val="left"/>
+      <w:pPr>
+        <w:tabs>
+          <w:tab w:val="num" w:pos="3600"/>
+        </w:tabs>
+        <w:ind w:left="3600" w:hanging="360"/>
+      </w:pPr>
+    </w:lvl>
+    <w:lvl w:ilvl="5" w:tentative="1">
+      <w:start w:val="1"/>
+      <w:numFmt w:val="decimal"/>
+      <w:lvlText w:val="%6."/>
+      <w:lvlJc w:val="left"/>
+      <w:pPr>
+        <w:tabs>
+          <w:tab w:val="num" w:pos="4320"/>
+        </w:tabs>
+        <w:ind w:left="4320" w:hanging="360"/>
+      </w:pPr>
+    </w:lvl>
+    <w:lvl w:ilvl="6" w:tentative="1">
+      <w:start w:val="1"/>
+      <w:numFmt w:val="decimal"/>
+      <w:lvlText w:val="%7."/>
+      <w:lvlJc w:val="left"/>
+      <w:pPr>
+        <w:tabs>
+          <w:tab w:val="num" w:pos="5040"/>
+        </w:tabs>
+        <w:ind w:left="5040" w:hanging="360"/>
+      </w:pPr>
+    </w:lvl>
+    <w:lvl w:ilvl="7" w:tentative="1">
+      <w:start w:val="1"/>
+      <w:numFmt w:val="decimal"/>
+      <w:lvlText w:val="%8."/>
+      <w:lvlJc w:val="left"/>
+      <w:pPr>
+        <w:tabs>
+          <w:tab w:val="num" w:pos="5760"/>
+        </w:tabs>
+        <w:ind w:left="5760" w:hanging="360"/>
+      </w:pPr>
+    </w:lvl>
+    <w:lvl w:ilvl="8" w:tentative="1">
+      <w:start w:val="1"/>
+      <w:numFmt w:val="decimal"/>
+      <w:lvlText w:val="%9."/>
+      <w:lvlJc w:val="left"/>
+      <w:pPr>
+        <w:tabs>
+          <w:tab w:val="num" w:pos="6480"/>
+        </w:tabs>
+        <w:ind w:left="6480" w:hanging="360"/>
+      </w:pPr>
+    </w:lvl>
+  </w:abstractNum>
+  <w:abstractNum w:abstractNumId="7" w15:restartNumberingAfterBreak="0">
     <w:nsid w:val="414B148A"/>
     <w:multiLevelType w:val="hybridMultilevel"/>
     <w:tmpl w:val="16DC3D5A"/>
@@ -6314,7 +7298,7 @@
       </w:pPr>
     </w:lvl>
   </w:abstractNum>
-  <w:abstractNum w:abstractNumId="3" w15:restartNumberingAfterBreak="0">
+  <w:abstractNum w:abstractNumId="8" w15:restartNumberingAfterBreak="0">
     <w:nsid w:val="510743F6"/>
     <w:multiLevelType w:val="hybridMultilevel"/>
     <w:tmpl w:val="C9789566"/>
@@ -6427,7 +7411,7 @@
       </w:rPr>
     </w:lvl>
   </w:abstractNum>
-  <w:abstractNum w:abstractNumId="4" w15:restartNumberingAfterBreak="0">
+  <w:abstractNum w:abstractNumId="9" w15:restartNumberingAfterBreak="0">
     <w:nsid w:val="52195C6A"/>
     <w:multiLevelType w:val="hybridMultilevel"/>
     <w:tmpl w:val="A85AFFF6"/>
@@ -6517,7 +7501,7 @@
       </w:pPr>
     </w:lvl>
   </w:abstractNum>
-  <w:abstractNum w:abstractNumId="5" w15:restartNumberingAfterBreak="0">
+  <w:abstractNum w:abstractNumId="10" w15:restartNumberingAfterBreak="0">
     <w:nsid w:val="57873067"/>
     <w:multiLevelType w:val="hybridMultilevel"/>
     <w:tmpl w:val="4B127B92"/>
@@ -6630,7 +7614,7 @@
       </w:rPr>
     </w:lvl>
   </w:abstractNum>
-  <w:abstractNum w:abstractNumId="6" w15:restartNumberingAfterBreak="0">
+  <w:abstractNum w:abstractNumId="11" w15:restartNumberingAfterBreak="0">
     <w:nsid w:val="76E32ADC"/>
     <w:multiLevelType w:val="hybridMultilevel"/>
     <w:tmpl w:val="05562052"/>
@@ -6770,7 +7754,7 @@
       </w:rPr>
     </w:lvl>
   </w:abstractNum>
-  <w:abstractNum w:abstractNumId="7" w15:restartNumberingAfterBreak="0">
+  <w:abstractNum w:abstractNumId="12" w15:restartNumberingAfterBreak="0">
     <w:nsid w:val="7A833C2A"/>
     <w:multiLevelType w:val="multilevel"/>
     <w:tmpl w:val="B3569DA4"/>
@@ -6904,49 +7888,67 @@
     </w:lvl>
   </w:abstractNum>
   <w:num w:numId="1">
+    <w:abstractNumId w:val="9"/>
+  </w:num>
+  <w:num w:numId="2">
+    <w:abstractNumId w:val="2"/>
+  </w:num>
+  <w:num w:numId="3">
+    <w:abstractNumId w:val="12"/>
+  </w:num>
+  <w:num w:numId="4">
+    <w:abstractNumId w:val="11"/>
+  </w:num>
+  <w:num w:numId="5">
+    <w:abstractNumId w:val="5"/>
+  </w:num>
+  <w:num w:numId="6">
+    <w:abstractNumId w:val="12"/>
+  </w:num>
+  <w:num w:numId="7">
+    <w:abstractNumId w:val="10"/>
+  </w:num>
+  <w:num w:numId="8">
+    <w:abstractNumId w:val="8"/>
+  </w:num>
+  <w:num w:numId="9">
+    <w:abstractNumId w:val="12"/>
+  </w:num>
+  <w:num w:numId="10">
+    <w:abstractNumId w:val="12"/>
+  </w:num>
+  <w:num w:numId="11">
+    <w:abstractNumId w:val="12"/>
+  </w:num>
+  <w:num w:numId="12">
+    <w:abstractNumId w:val="7"/>
+  </w:num>
+  <w:num w:numId="13">
+    <w:abstractNumId w:val="12"/>
+  </w:num>
+  <w:num w:numId="14">
+    <w:abstractNumId w:val="12"/>
+  </w:num>
+  <w:num w:numId="15">
+    <w:abstractNumId w:val="12"/>
+  </w:num>
+  <w:num w:numId="16">
+    <w:abstractNumId w:val="1"/>
+  </w:num>
+  <w:num w:numId="17">
+    <w:abstractNumId w:val="0"/>
+  </w:num>
+  <w:num w:numId="18">
     <w:abstractNumId w:val="4"/>
   </w:num>
-  <w:num w:numId="2">
-    <w:abstractNumId w:val="0"/>
-  </w:num>
-  <w:num w:numId="3">
-    <w:abstractNumId w:val="7"/>
-  </w:num>
-  <w:num w:numId="4">
+  <w:num w:numId="19">
     <w:abstractNumId w:val="6"/>
   </w:num>
-  <w:num w:numId="5">
-    <w:abstractNumId w:val="1"/>
+  <w:num w:numId="20">
+    <w:abstractNumId w:val="12"/>
   </w:num>
-  <w:num w:numId="6">
-    <w:abstractNumId w:val="7"/>
-  </w:num>
-  <w:num w:numId="7">
-    <w:abstractNumId w:val="5"/>
-  </w:num>
-  <w:num w:numId="8">
+  <w:num w:numId="21">
     <w:abstractNumId w:val="3"/>
-  </w:num>
-  <w:num w:numId="9">
-    <w:abstractNumId w:val="7"/>
-  </w:num>
-  <w:num w:numId="10">
-    <w:abstractNumId w:val="7"/>
-  </w:num>
-  <w:num w:numId="11">
-    <w:abstractNumId w:val="7"/>
-  </w:num>
-  <w:num w:numId="12">
-    <w:abstractNumId w:val="2"/>
-  </w:num>
-  <w:num w:numId="13">
-    <w:abstractNumId w:val="7"/>
-  </w:num>
-  <w:num w:numId="14">
-    <w:abstractNumId w:val="7"/>
-  </w:num>
-  <w:num w:numId="15">
-    <w:abstractNumId w:val="7"/>
   </w:num>
 </w:numbering>
 </file>
@@ -7921,6 +8923,89 @@
     <w:link w:val="ListParagraph"/>
     <w:rsid w:val="00684757"/>
   </w:style>
+  <w:style w:type="paragraph" w:styleId="NormalWeb">
+    <w:name w:val="Normal (Web)"/>
+    <w:basedOn w:val="Normal"/>
+    <w:uiPriority w:val="99"/>
+    <w:semiHidden/>
+    <w:unhideWhenUsed/>
+    <w:rsid w:val="009405A6"/>
+    <w:pPr>
+      <w:spacing w:before="100" w:beforeAutospacing="1" w:after="100" w:afterAutospacing="1" w:line="240" w:lineRule="auto"/>
+    </w:pPr>
+    <w:rPr>
+      <w:rFonts w:ascii="Times New Roman" w:eastAsia="Times New Roman" w:hAnsi="Times New Roman" w:cs="Times New Roman"/>
+      <w:kern w:val="0"/>
+      <w:sz w:val="24"/>
+      <w:szCs w:val="24"/>
+      <w14:ligatures w14:val="none"/>
+    </w:rPr>
+  </w:style>
+  <w:style w:type="paragraph" w:styleId="HTMLPreformatted">
+    <w:name w:val="HTML Preformatted"/>
+    <w:basedOn w:val="Normal"/>
+    <w:link w:val="HTMLPreformattedChar"/>
+    <w:uiPriority w:val="99"/>
+    <w:semiHidden/>
+    <w:unhideWhenUsed/>
+    <w:rsid w:val="009405A6"/>
+    <w:pPr>
+      <w:tabs>
+        <w:tab w:val="left" w:pos="916"/>
+        <w:tab w:val="left" w:pos="1832"/>
+        <w:tab w:val="left" w:pos="2748"/>
+        <w:tab w:val="left" w:pos="3664"/>
+        <w:tab w:val="left" w:pos="4580"/>
+        <w:tab w:val="left" w:pos="5496"/>
+        <w:tab w:val="left" w:pos="6412"/>
+        <w:tab w:val="left" w:pos="7328"/>
+        <w:tab w:val="left" w:pos="8244"/>
+        <w:tab w:val="left" w:pos="9160"/>
+        <w:tab w:val="left" w:pos="10076"/>
+        <w:tab w:val="left" w:pos="10992"/>
+        <w:tab w:val="left" w:pos="11908"/>
+        <w:tab w:val="left" w:pos="12824"/>
+        <w:tab w:val="left" w:pos="13740"/>
+        <w:tab w:val="left" w:pos="14656"/>
+      </w:tabs>
+      <w:spacing w:after="0" w:line="240" w:lineRule="auto"/>
+    </w:pPr>
+    <w:rPr>
+      <w:rFonts w:ascii="Courier New" w:eastAsia="Times New Roman" w:hAnsi="Courier New" w:cs="Courier New"/>
+      <w:kern w:val="0"/>
+      <w:sz w:val="20"/>
+      <w:szCs w:val="20"/>
+      <w14:ligatures w14:val="none"/>
+    </w:rPr>
+  </w:style>
+  <w:style w:type="character" w:customStyle="1" w:styleId="HTMLPreformattedChar">
+    <w:name w:val="HTML Preformatted Char"/>
+    <w:basedOn w:val="DefaultParagraphFont"/>
+    <w:link w:val="HTMLPreformatted"/>
+    <w:uiPriority w:val="99"/>
+    <w:semiHidden/>
+    <w:rsid w:val="009405A6"/>
+    <w:rPr>
+      <w:rFonts w:ascii="Courier New" w:eastAsia="Times New Roman" w:hAnsi="Courier New" w:cs="Courier New"/>
+      <w:kern w:val="0"/>
+      <w:sz w:val="20"/>
+      <w:szCs w:val="20"/>
+      <w14:ligatures w14:val="none"/>
+    </w:rPr>
+  </w:style>
+  <w:style w:type="character" w:styleId="HTMLCode">
+    <w:name w:val="HTML Code"/>
+    <w:basedOn w:val="DefaultParagraphFont"/>
+    <w:uiPriority w:val="99"/>
+    <w:semiHidden/>
+    <w:unhideWhenUsed/>
+    <w:rsid w:val="009405A6"/>
+    <w:rPr>
+      <w:rFonts w:ascii="Courier New" w:eastAsia="Times New Roman" w:hAnsi="Courier New" w:cs="Courier New"/>
+      <w:sz w:val="20"/>
+      <w:szCs w:val="20"/>
+    </w:rPr>
+  </w:style>
 </w:styles>
 </file>
 

</xml_diff>